<commit_message>
Change report template. Insert fonts for Information Systems class
</commit_message>
<xml_diff>
--- a/templateWord/template_relatorio.docx
+++ b/templateWord/template_relatorio.docx
@@ -488,7 +488,8 @@
     </w:p>
     <w:p>
       <w:pPr>
-        <w:spacing w:after="200"/>
+        <w:spacing w:before="4920" w:after="200"/>
+        <w:ind w:firstLine="709"/>
         <w:jc w:val="left"/>
         <w:rPr>
           <w:rFonts w:asciiTheme="majorHAnsi" w:hAnsiTheme="majorHAnsi" w:cs="Times New Roman"/>
@@ -502,9 +503,37 @@
           <w:sz w:val="30"/>
           <w:szCs w:val="30"/>
         </w:rPr>
+        <w:br w:type="page"/>
+      </w:r>
+      <w:r>
+        <w:rPr>
+          <w:rFonts w:asciiTheme="majorHAnsi" w:hAnsiTheme="majorHAnsi" w:cs="Times New Roman"/>
+          <w:sz w:val="30"/>
+          <w:szCs w:val="30"/>
+        </w:rPr>
         <w:lastRenderedPageBreak/>
         <w:br w:type="page"/>
       </w:r>
+      <w:r>
+        <w:rPr>
+          <w:rFonts w:asciiTheme="majorHAnsi" w:hAnsiTheme="majorHAnsi" w:cs="Times New Roman"/>
+          <w:sz w:val="30"/>
+          <w:szCs w:val="30"/>
+        </w:rPr>
+        <w:lastRenderedPageBreak/>
+        <w:t>&lt;&lt; Esta página foi intencionalmente deixada em branco &gt;&gt;</w:t>
+      </w:r>
+    </w:p>
+    <w:p>
+      <w:pPr>
+        <w:spacing w:after="200"/>
+        <w:jc w:val="left"/>
+        <w:rPr>
+          <w:rFonts w:asciiTheme="majorHAnsi" w:hAnsiTheme="majorHAnsi" w:cs="Times New Roman"/>
+          <w:sz w:val="30"/>
+          <w:szCs w:val="30"/>
+        </w:rPr>
+      </w:pPr>
     </w:p>
     <w:p>
       <w:pPr>
@@ -1242,8 +1271,6 @@
       <w:r>
         <w:br w:type="page"/>
       </w:r>
-      <w:bookmarkStart w:id="0" w:name="_GoBack"/>
-      <w:bookmarkEnd w:id="0"/>
     </w:p>
     <w:p>
       <w:pPr>
@@ -1381,20 +1408,29 @@
           <w:tab w:val="right" w:leader="dot" w:pos="8494"/>
         </w:tabs>
         <w:rPr>
-          <w:lang w:eastAsia="ja-JP"/>
+          <w:lang w:eastAsia="en-US"/>
         </w:rPr>
       </w:pPr>
       <w:r>
         <w:fldChar w:fldCharType="begin"/>
       </w:r>
       <w:r>
-        <w:instrText xml:space="preserve"> TOC \c "Listagem " </w:instrText>
+        <w:instrText xml:space="preserve"> TOC \c "Listagem" </w:instrText>
       </w:r>
       <w:r>
         <w:fldChar w:fldCharType="separate"/>
       </w:r>
       <w:r>
-        <w:t>Listagem  1 Excerto de um programa em Java</w:t>
+        <w:t xml:space="preserve">Listagem 1 Implementação do ciclo </w:t>
+      </w:r>
+      <w:r>
+        <w:rPr>
+          <w:rFonts w:ascii="Consolas" w:hAnsi="Consolas" w:cs="Consolas"/>
+        </w:rPr>
+        <w:t>do-while</w:t>
+      </w:r>
+      <w:r>
+        <w:t xml:space="preserve"> para obtenção do número mínimo de anos</w:t>
       </w:r>
       <w:r>
         <w:tab/>
@@ -1403,13 +1439,45 @@
         <w:fldChar w:fldCharType="begin"/>
       </w:r>
       <w:r>
-        <w:instrText xml:space="preserve"> PAGEREF _Toc351197339 \h </w:instrText>
+        <w:instrText xml:space="preserve"> PAGEREF _Toc1382120 \h </w:instrText>
       </w:r>
       <w:r>
         <w:fldChar w:fldCharType="separate"/>
       </w:r>
       <w:r>
-        <w:t>5</w:t>
+        <w:t>4</w:t>
+      </w:r>
+      <w:r>
+        <w:fldChar w:fldCharType="end"/>
+      </w:r>
+    </w:p>
+    <w:p>
+      <w:pPr>
+        <w:pStyle w:val="TableofFigures"/>
+        <w:tabs>
+          <w:tab w:val="right" w:leader="dot" w:pos="8494"/>
+        </w:tabs>
+        <w:rPr>
+          <w:lang w:eastAsia="en-US"/>
+        </w:rPr>
+      </w:pPr>
+      <w:r>
+        <w:t>Listagem 2 Seleccionar todos os tuplos de VIAGEM cujo email é igual a ‘isel@email.com’</w:t>
+      </w:r>
+      <w:r>
+        <w:tab/>
+      </w:r>
+      <w:r>
+        <w:fldChar w:fldCharType="begin"/>
+      </w:r>
+      <w:r>
+        <w:instrText xml:space="preserve"> PAGEREF _Toc1382121 \h </w:instrText>
+      </w:r>
+      <w:r>
+        <w:fldChar w:fldCharType="separate"/>
+      </w:r>
+      <w:r>
+        <w:t>4</w:t>
       </w:r>
       <w:r>
         <w:fldChar w:fldCharType="end"/>
@@ -1435,12 +1503,12 @@
       <w:pPr>
         <w:pStyle w:val="Heading1"/>
       </w:pPr>
-      <w:bookmarkStart w:id="1" w:name="_Toc351197350"/>
+      <w:bookmarkStart w:id="0" w:name="_Toc351197350"/>
       <w:r>
         <w:lastRenderedPageBreak/>
         <w:t>Introdução</w:t>
       </w:r>
-      <w:bookmarkEnd w:id="1"/>
+      <w:bookmarkEnd w:id="0"/>
     </w:p>
     <w:p>
       <w:r>
@@ -2037,14 +2105,13 @@
         </w:rPr>
         <w:t>:</w:t>
       </w:r>
-    </w:p>
-    <w:p>
-      <w:pPr>
-        <w:pStyle w:val="Texto"/>
-        <w:jc w:val="center"/>
-      </w:pPr>
-      <w:r>
-        <w:lastRenderedPageBreak/>
+      <w:r>
+        <w:rPr>
+          <w:b w:val="0"/>
+        </w:rPr>
+        <w:t xml:space="preserve">  </w:t>
+      </w:r>
+      <w:r>
         <w:t xml:space="preserve">Este </w:t>
       </w:r>
       <w:r>
@@ -2058,20 +2125,15 @@
       </w:r>
     </w:p>
     <w:p>
-      <w:r>
-        <w:br w:type="page"/>
-      </w:r>
-    </w:p>
-    <w:p>
       <w:pPr>
         <w:pStyle w:val="Heading1"/>
       </w:pPr>
-      <w:bookmarkStart w:id="2" w:name="_Toc351197351"/>
+      <w:bookmarkStart w:id="1" w:name="_Toc351197351"/>
       <w:r>
         <w:lastRenderedPageBreak/>
         <w:t>Tutorial</w:t>
       </w:r>
-      <w:bookmarkEnd w:id="2"/>
+      <w:bookmarkEnd w:id="1"/>
     </w:p>
     <w:p>
       <w:r>
@@ -2102,6 +2164,15 @@
       </w:r>
       <w:r>
         <w:fldChar w:fldCharType="end"/>
+      </w:r>
+      <w:r>
+        <w:rPr>
+          <w:rStyle w:val="FootnoteReference"/>
+        </w:rPr>
+        <w:footnoteReference w:id="1"/>
+      </w:r>
+      <w:r>
+        <w:t>.</w:t>
       </w:r>
     </w:p>
     <w:p>
@@ -2414,7 +2485,7 @@
                     </a:prstGeom>
                     <a:extLst>
                       <a:ext uri="{FAA26D3D-D897-4be2-8F04-BA451C77F1D7}">
-                        <ma14:placeholderFlag xmlns:ma14="http://schemas.microsoft.com/office/mac/drawingml/2011/main" xmlns:w="http://schemas.openxmlformats.org/wordprocessingml/2006/main" xmlns:w10="urn:schemas-microsoft-com:office:word" xmlns:v="urn:schemas-microsoft-com:vml" xmlns:o="urn:schemas-microsoft-com:office:office" xmlns:mv="urn:schemas-microsoft-com:mac:vml" xmlns:mo="http://schemas.microsoft.com/office/mac/office/2008/main" xmlns=""/>
+                        <ma14:placeholderFlag xmlns="" xmlns:mo="http://schemas.microsoft.com/office/mac/office/2008/main" xmlns:mv="urn:schemas-microsoft-com:mac:vml" xmlns:o="urn:schemas-microsoft-com:office:office" xmlns:v="urn:schemas-microsoft-com:vml" xmlns:w10="urn:schemas-microsoft-com:office:word" xmlns:w="http://schemas.openxmlformats.org/wordprocessingml/2006/main" xmlns:ma14="http://schemas.microsoft.com/office/mac/drawingml/2011/main"/>
                       </a:ext>
                     </a:extLst>
                   </pic:spPr>
@@ -2522,28 +2593,68 @@
         <w:t xml:space="preserve"> </w:t>
       </w:r>
       <w:r>
-        <w:t xml:space="preserve">de um programa, escrito em Java, na </w:t>
+        <w:t xml:space="preserve">de um programa, escrito em Java, </w:t>
+      </w:r>
+      <w:r>
+        <w:t>ver</w:t>
+      </w:r>
+      <w:r>
+        <w:t xml:space="preserve"> </w:t>
       </w:r>
       <w:r>
         <w:fldChar w:fldCharType="begin"/>
       </w:r>
       <w:r>
-        <w:instrText xml:space="preserve"> REF _Ref335971816 </w:instrText>
+        <w:instrText xml:space="preserve"> REF _Ref1381358 \h </w:instrText>
       </w:r>
       <w:r>
         <w:fldChar w:fldCharType="separate"/>
       </w:r>
       <w:r>
-        <w:t xml:space="preserve">Listagem  </w:t>
-      </w:r>
-      <w:r>
-        <w:t>1</w:t>
+        <w:t>Listagem 1</w:t>
       </w:r>
       <w:r>
         <w:fldChar w:fldCharType="end"/>
       </w:r>
       <w:r>
-        <w:t>. o algoritmo que calcula e imprime o número de anos, e as alturas do João e da Maria, necessários para que a altura da Maria ultrapasse a do João.</w:t>
+        <w:t>. O</w:t>
+      </w:r>
+      <w:r>
+        <w:t xml:space="preserve"> </w:t>
+      </w:r>
+      <w:r>
+        <w:t>código apresenta as alturas da Maria e João, sabendo que a Maria cresce 3cm por ano e o João 2cm,</w:t>
+      </w:r>
+      <w:r>
+        <w:t xml:space="preserve"> e imprime </w:t>
+      </w:r>
+      <w:r>
+        <w:t xml:space="preserve">o número mínimo de </w:t>
+      </w:r>
+      <w:r>
+        <w:t>anos</w:t>
+      </w:r>
+      <w:r>
+        <w:t xml:space="preserve"> </w:t>
+      </w:r>
+      <w:r>
+        <w:t xml:space="preserve">necessários para que a altura da </w:t>
+      </w:r>
+      <w:r>
+        <w:lastRenderedPageBreak/>
+        <w:t>Maria ultrapasse a do João.</w:t>
+      </w:r>
+      <w:r>
+        <w:t xml:space="preserve"> A implementação foi realizada recorrendo a uma instrução de repetição </w:t>
+      </w:r>
+      <w:r>
+        <w:rPr>
+          <w:rFonts w:ascii="Consolas" w:hAnsi="Consolas" w:cs="Consolas"/>
+        </w:rPr>
+        <w:t>do-while</w:t>
+      </w:r>
+      <w:r>
+        <w:t>.</w:t>
       </w:r>
     </w:p>
     <w:p>
@@ -2554,14 +2665,13 @@
         <w:rPr>
           <w:lang w:eastAsia="en-US"/>
         </w:rPr>
-        <w:lastRenderedPageBreak/>
         <mc:AlternateContent>
           <mc:Choice Requires="wps">
             <w:drawing>
-              <wp:inline distT="0" distB="0" distL="0" distR="0" wp14:anchorId="1E952E10" wp14:editId="4A325D64">
+              <wp:inline distT="0" distB="0" distL="0" distR="0" wp14:anchorId="35CE63F8" wp14:editId="49DDEDBF">
                 <wp:extent cx="5406390" cy="1754505"/>
                 <wp:effectExtent l="5715" t="0" r="10795" b="19050"/>
-                <wp:docPr id="1" name="Text Box 7"/>
+                <wp:docPr id="2" name="Text Box 7"/>
                 <wp:cNvGraphicFramePr>
                   <a:graphicFrameLocks xmlns:a="http://schemas.openxmlformats.org/drawingml/2006/main"/>
                 </wp:cNvGraphicFramePr>
@@ -2606,8 +2716,14 @@
                           <w:p>
                             <w:pPr>
                               <w:pStyle w:val="Programa"/>
+                              <w:rPr>
+                                <w:rFonts w:ascii="Consolas" w:hAnsi="Consolas" w:cs="Consolas"/>
+                              </w:rPr>
                             </w:pPr>
                             <w:r>
+                              <w:rPr>
+                                <w:rFonts w:ascii="Consolas" w:hAnsi="Consolas" w:cs="Consolas"/>
+                              </w:rPr>
                               <w:t>do{</w:t>
                             </w:r>
                           </w:p>
@@ -2615,17 +2731,29 @@
                             <w:pPr>
                               <w:pStyle w:val="Programa"/>
                               <w:ind w:firstLine="567"/>
+                              <w:rPr>
+                                <w:rFonts w:ascii="Consolas" w:hAnsi="Consolas" w:cs="Consolas"/>
+                              </w:rPr>
                             </w:pPr>
                             <w:r>
-                              <w:t>System.out.printf("Ano %d: a altura do João é %.2f m. ", count,alturaJoao);</w:t>
+                              <w:rPr>
+                                <w:rFonts w:ascii="Consolas" w:hAnsi="Consolas" w:cs="Consolas"/>
+                              </w:rPr>
+                              <w:t>System.out.printf("Ano %d: a altura do João é %.2f m. ", count, alturaJoao);</w:t>
                             </w:r>
                           </w:p>
                           <w:p>
                             <w:pPr>
                               <w:pStyle w:val="Programa"/>
                               <w:ind w:firstLine="567"/>
+                              <w:rPr>
+                                <w:rFonts w:ascii="Consolas" w:hAnsi="Consolas" w:cs="Consolas"/>
+                              </w:rPr>
                             </w:pPr>
                             <w:r>
+                              <w:rPr>
+                                <w:rFonts w:ascii="Consolas" w:hAnsi="Consolas" w:cs="Consolas"/>
+                              </w:rPr>
                               <w:t>System.out.printf("E, a Maria tem %.2f m.\n ", alturaMaria); // Deves colocar \n para mudar de linha</w:t>
                             </w:r>
                           </w:p>
@@ -2633,8 +2761,14 @@
                             <w:pPr>
                               <w:pStyle w:val="Programa"/>
                               <w:ind w:firstLine="567"/>
+                              <w:rPr>
+                                <w:rFonts w:ascii="Consolas" w:hAnsi="Consolas" w:cs="Consolas"/>
+                              </w:rPr>
                             </w:pPr>
                             <w:r>
+                              <w:rPr>
+                                <w:rFonts w:ascii="Consolas" w:hAnsi="Consolas" w:cs="Consolas"/>
+                              </w:rPr>
                               <w:t>alturaJoao +=  0.02;</w:t>
                             </w:r>
                           </w:p>
@@ -2642,8 +2776,14 @@
                             <w:pPr>
                               <w:pStyle w:val="Programa"/>
                               <w:ind w:firstLine="567"/>
+                              <w:rPr>
+                                <w:rFonts w:ascii="Consolas" w:hAnsi="Consolas" w:cs="Consolas"/>
+                              </w:rPr>
                             </w:pPr>
                             <w:r>
+                              <w:rPr>
+                                <w:rFonts w:ascii="Consolas" w:hAnsi="Consolas" w:cs="Consolas"/>
+                              </w:rPr>
                               <w:t>alturaMaria += 0.03;</w:t>
                             </w:r>
                           </w:p>
@@ -2651,17 +2791,29 @@
                             <w:pPr>
                               <w:pStyle w:val="Programa"/>
                               <w:ind w:firstLine="567"/>
+                              <w:rPr>
+                                <w:rFonts w:ascii="Consolas" w:hAnsi="Consolas" w:cs="Consolas"/>
+                              </w:rPr>
                             </w:pPr>
                             <w:r>
-                              <w:t>count++; // Isto porque há uma adição unitária</w:t>
+                              <w:rPr>
+                                <w:rFonts w:ascii="Consolas" w:hAnsi="Consolas" w:cs="Consolas"/>
+                              </w:rPr>
+                              <w:t>count++; // variável contadora, adição unitária</w:t>
                             </w:r>
                           </w:p>
                           <w:p>
                             <w:pPr>
                               <w:pStyle w:val="Programa"/>
                               <w:ind w:firstLine="567"/>
+                              <w:rPr>
+                                <w:rFonts w:ascii="Consolas" w:hAnsi="Consolas" w:cs="Consolas"/>
+                              </w:rPr>
                             </w:pPr>
                             <w:r>
+                              <w:rPr>
+                                <w:rFonts w:ascii="Consolas" w:hAnsi="Consolas" w:cs="Consolas"/>
+                              </w:rPr>
                               <w:t>} while (alturaJoao&gt;alturaMaria);</w:t>
                             </w:r>
                           </w:p>
@@ -2678,18 +2830,24 @@
           </mc:Choice>
           <mc:Fallback>
             <w:pict>
-              <v:shapetype w14:anchorId="1E952E10" id="_x0000_t202" coordsize="21600,21600" o:spt="202" path="m,l,21600r21600,l21600,xe">
+              <v:shapetype w14:anchorId="35CE63F8" id="_x0000_t202" coordsize="21600,21600" o:spt="202" path="m,l,21600r21600,l21600,xe">
                 <v:stroke joinstyle="miter"/>
                 <v:path gradientshapeok="t" o:connecttype="rect"/>
               </v:shapetype>
-              <v:shape id="Text Box 7" o:spid="_x0000_s1026" type="#_x0000_t202" style="width:425.7pt;height:138.15pt;visibility:visible;mso-wrap-style:none;mso-left-percent:-10001;mso-top-percent:-10001;mso-position-horizontal:absolute;mso-position-horizontal-relative:char;mso-position-vertical:absolute;mso-position-vertical-relative:line;mso-left-percent:-10001;mso-top-percent:-10001;v-text-anchor:top" o:gfxdata="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" filled="f" strokecolor="black [3213]" strokeweight=".5pt">
+              <v:shape id="Text Box 7" o:spid="_x0000_s1026" type="#_x0000_t202" style="width:425.7pt;height:138.15pt;visibility:visible;mso-wrap-style:none;mso-left-percent:-10001;mso-top-percent:-10001;mso-position-horizontal:absolute;mso-position-horizontal-relative:char;mso-position-vertical:absolute;mso-position-vertical-relative:line;mso-left-percent:-10001;mso-top-percent:-10001;v-text-anchor:top" o:gfxdata="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" filled="f" strokecolor="black [3213]" strokeweight=".5pt">
                 <v:textbox style="mso-fit-shape-to-text:t" inset=",7.2pt,,7.2pt">
                   <w:txbxContent>
                     <w:p>
                       <w:pPr>
                         <w:pStyle w:val="Programa"/>
+                        <w:rPr>
+                          <w:rFonts w:ascii="Consolas" w:hAnsi="Consolas" w:cs="Consolas"/>
+                        </w:rPr>
                       </w:pPr>
                       <w:r>
+                        <w:rPr>
+                          <w:rFonts w:ascii="Consolas" w:hAnsi="Consolas" w:cs="Consolas"/>
+                        </w:rPr>
                         <w:t>do{</w:t>
                       </w:r>
                     </w:p>
@@ -2697,17 +2855,29 @@
                       <w:pPr>
                         <w:pStyle w:val="Programa"/>
                         <w:ind w:firstLine="567"/>
+                        <w:rPr>
+                          <w:rFonts w:ascii="Consolas" w:hAnsi="Consolas" w:cs="Consolas"/>
+                        </w:rPr>
                       </w:pPr>
                       <w:r>
-                        <w:t>System.out.printf("Ano %d: a altura do João é %.2f m. ", count,alturaJoao);</w:t>
+                        <w:rPr>
+                          <w:rFonts w:ascii="Consolas" w:hAnsi="Consolas" w:cs="Consolas"/>
+                        </w:rPr>
+                        <w:t>System.out.printf("Ano %d: a altura do João é %.2f m. ", count, alturaJoao);</w:t>
                       </w:r>
                     </w:p>
                     <w:p>
                       <w:pPr>
                         <w:pStyle w:val="Programa"/>
                         <w:ind w:firstLine="567"/>
+                        <w:rPr>
+                          <w:rFonts w:ascii="Consolas" w:hAnsi="Consolas" w:cs="Consolas"/>
+                        </w:rPr>
                       </w:pPr>
                       <w:r>
+                        <w:rPr>
+                          <w:rFonts w:ascii="Consolas" w:hAnsi="Consolas" w:cs="Consolas"/>
+                        </w:rPr>
                         <w:t>System.out.printf("E, a Maria tem %.2f m.\n ", alturaMaria); // Deves colocar \n para mudar de linha</w:t>
                       </w:r>
                     </w:p>
@@ -2715,8 +2885,14 @@
                       <w:pPr>
                         <w:pStyle w:val="Programa"/>
                         <w:ind w:firstLine="567"/>
+                        <w:rPr>
+                          <w:rFonts w:ascii="Consolas" w:hAnsi="Consolas" w:cs="Consolas"/>
+                        </w:rPr>
                       </w:pPr>
                       <w:r>
+                        <w:rPr>
+                          <w:rFonts w:ascii="Consolas" w:hAnsi="Consolas" w:cs="Consolas"/>
+                        </w:rPr>
                         <w:t>alturaJoao +=  0.02;</w:t>
                       </w:r>
                     </w:p>
@@ -2724,8 +2900,14 @@
                       <w:pPr>
                         <w:pStyle w:val="Programa"/>
                         <w:ind w:firstLine="567"/>
+                        <w:rPr>
+                          <w:rFonts w:ascii="Consolas" w:hAnsi="Consolas" w:cs="Consolas"/>
+                        </w:rPr>
                       </w:pPr>
                       <w:r>
+                        <w:rPr>
+                          <w:rFonts w:ascii="Consolas" w:hAnsi="Consolas" w:cs="Consolas"/>
+                        </w:rPr>
                         <w:t>alturaMaria += 0.03;</w:t>
                       </w:r>
                     </w:p>
@@ -2733,17 +2915,29 @@
                       <w:pPr>
                         <w:pStyle w:val="Programa"/>
                         <w:ind w:firstLine="567"/>
+                        <w:rPr>
+                          <w:rFonts w:ascii="Consolas" w:hAnsi="Consolas" w:cs="Consolas"/>
+                        </w:rPr>
                       </w:pPr>
                       <w:r>
-                        <w:t>count++; // Isto porque há uma adição unitária</w:t>
+                        <w:rPr>
+                          <w:rFonts w:ascii="Consolas" w:hAnsi="Consolas" w:cs="Consolas"/>
+                        </w:rPr>
+                        <w:t>count++; // variável contadora, adição unitária</w:t>
                       </w:r>
                     </w:p>
                     <w:p>
                       <w:pPr>
                         <w:pStyle w:val="Programa"/>
                         <w:ind w:firstLine="567"/>
+                        <w:rPr>
+                          <w:rFonts w:ascii="Consolas" w:hAnsi="Consolas" w:cs="Consolas"/>
+                        </w:rPr>
                       </w:pPr>
                       <w:r>
+                        <w:rPr>
+                          <w:rFonts w:ascii="Consolas" w:hAnsi="Consolas" w:cs="Consolas"/>
+                        </w:rPr>
                         <w:t>} while (alturaJoao&gt;alturaMaria);</w:t>
                       </w:r>
                     </w:p>
@@ -2760,16 +2954,17 @@
       <w:pPr>
         <w:pStyle w:val="Caption"/>
       </w:pPr>
-      <w:bookmarkStart w:id="7" w:name="_Ref335971816"/>
-      <w:bookmarkStart w:id="8" w:name="_Toc351197339"/>
-      <w:r>
-        <w:t xml:space="preserve">Listagem  </w:t>
+      <w:bookmarkStart w:id="7" w:name="_Ref1381358"/>
+      <w:bookmarkStart w:id="8" w:name="_Toc1381701"/>
+      <w:bookmarkStart w:id="9" w:name="_Toc1382120"/>
+      <w:r>
+        <w:t xml:space="preserve">Listagem </w:t>
       </w:r>
       <w:r>
         <w:fldChar w:fldCharType="begin"/>
       </w:r>
       <w:r>
-        <w:instrText xml:space="preserve"> SEQ Listagem_ \* ARABIC </w:instrText>
+        <w:instrText xml:space="preserve"> SEQ Listagem \* ARABIC </w:instrText>
       </w:r>
       <w:r>
         <w:fldChar w:fldCharType="separate"/>
@@ -2782,14 +2977,435 @@
       </w:r>
       <w:bookmarkEnd w:id="7"/>
       <w:r>
-        <w:t xml:space="preserve"> Excerto de um programa em Java</w:t>
+        <w:t xml:space="preserve"> Implementação do ciclo </w:t>
+      </w:r>
+      <w:r>
+        <w:rPr>
+          <w:rFonts w:ascii="Consolas" w:hAnsi="Consolas" w:cs="Consolas"/>
+        </w:rPr>
+        <w:t>do-while</w:t>
+      </w:r>
+      <w:r>
+        <w:t xml:space="preserve"> para obtenção do número mínimo de anos</w:t>
       </w:r>
       <w:bookmarkEnd w:id="8"/>
-    </w:p>
-    <w:p>
-      <w:pPr>
-        <w:pStyle w:val="Tabela"/>
-      </w:pPr>
+      <w:bookmarkEnd w:id="9"/>
+    </w:p>
+    <w:p/>
+    <w:p>
+      <w:r>
+        <w:t xml:space="preserve">Para a escrita de </w:t>
+      </w:r>
+      <w:r>
+        <w:rPr>
+          <w:b/>
+        </w:rPr>
+        <w:t>código</w:t>
+      </w:r>
+      <w:r>
+        <w:t xml:space="preserve"> poderá usar a fonte </w:t>
+      </w:r>
+      <w:r>
+        <w:rPr>
+          <w:rFonts w:ascii="Consolas" w:hAnsi="Consolas" w:cs="Consolas"/>
+        </w:rPr>
+        <w:t>C</w:t>
+      </w:r>
+      <w:r>
+        <w:rPr>
+          <w:rFonts w:ascii="Consolas" w:hAnsi="Consolas" w:cs="Consolas"/>
+        </w:rPr>
+        <w:t>onsolas</w:t>
+      </w:r>
+      <w:r>
+        <w:t xml:space="preserve">. </w:t>
+      </w:r>
+    </w:p>
+    <w:p>
+      <w:r>
+        <w:t xml:space="preserve">Para relatórios de </w:t>
+      </w:r>
+      <w:r>
+        <w:rPr>
+          <w:b/>
+        </w:rPr>
+        <w:t>Sistemas de Informação</w:t>
+      </w:r>
+      <w:r>
+        <w:t xml:space="preserve">, poderá descarregar as fontes para a álgebra relacional: </w:t>
+      </w:r>
+      <w:r>
+        <w:t>Relational Algebra Writing Tips</w:t>
+      </w:r>
+      <w:r>
+        <w:t xml:space="preserve"> (</w:t>
+      </w:r>
+      <w:hyperlink r:id="rId16" w:history="1">
+        <w:r>
+          <w:rPr>
+            <w:rStyle w:val="Hyperlink"/>
+          </w:rPr>
+          <w:t>https://developer.mozilla.org/en-US/docs/Mozilla/MathML_Project/Fonts</w:t>
+        </w:r>
+      </w:hyperlink>
+      <w:r>
+        <w:t>). Para colocar o código das interrogações, poderá simplesmente seleccionar o texto do Visual Studio ou DBeaver, copiar e inserir no word (copy-paste)</w:t>
+      </w:r>
+      <w:r>
+        <w:tab/>
+        <w:t xml:space="preserve"> como se apresenta na </w:t>
+      </w:r>
+      <w:r>
+        <w:fldChar w:fldCharType="begin"/>
+      </w:r>
+      <w:r>
+        <w:instrText xml:space="preserve"> REF _Ref1381318 \h </w:instrText>
+      </w:r>
+      <w:r>
+        <w:fldChar w:fldCharType="separate"/>
+      </w:r>
+      <w:r>
+        <w:t>Listagem 2</w:t>
+      </w:r>
+      <w:r>
+        <w:fldChar w:fldCharType="end"/>
+      </w:r>
+      <w:r>
+        <w:t xml:space="preserve">. </w:t>
+      </w:r>
+    </w:p>
+    <w:p>
+      <w:pPr>
+        <w:pBdr>
+          <w:top w:val="single" w:sz="4" w:space="1" w:color="auto"/>
+          <w:left w:val="single" w:sz="4" w:space="4" w:color="auto"/>
+          <w:bottom w:val="single" w:sz="4" w:space="1" w:color="auto"/>
+          <w:right w:val="single" w:sz="4" w:space="4" w:color="auto"/>
+        </w:pBdr>
+        <w:autoSpaceDE w:val="0"/>
+        <w:autoSpaceDN w:val="0"/>
+        <w:adjustRightInd w:val="0"/>
+        <w:spacing w:after="0" w:line="240" w:lineRule="auto"/>
+        <w:jc w:val="left"/>
+        <w:rPr>
+          <w:rFonts w:ascii="Menlo" w:hAnsi="Menlo" w:cs="Menlo"/>
+          <w:noProof w:val="0"/>
+          <w:sz w:val="15"/>
+          <w:szCs w:val="15"/>
+        </w:rPr>
+      </w:pPr>
+      <w:r>
+        <w:rPr>
+          <w:rFonts w:ascii="Menlo" w:hAnsi="Menlo" w:cs="Menlo"/>
+          <w:b/>
+          <w:bCs/>
+          <w:noProof w:val="0"/>
+          <w:color w:val="800000"/>
+          <w:sz w:val="15"/>
+          <w:szCs w:val="15"/>
+        </w:rPr>
+        <w:t>SELECT</w:t>
+      </w:r>
+      <w:r>
+        <w:rPr>
+          <w:rFonts w:ascii="Menlo" w:hAnsi="Menlo" w:cs="Menlo"/>
+          <w:noProof w:val="0"/>
+          <w:color w:val="000000"/>
+          <w:sz w:val="15"/>
+          <w:szCs w:val="15"/>
+        </w:rPr>
+        <w:t xml:space="preserve"> *   </w:t>
+      </w:r>
+    </w:p>
+    <w:p>
+      <w:pPr>
+        <w:pBdr>
+          <w:top w:val="single" w:sz="4" w:space="1" w:color="auto"/>
+          <w:left w:val="single" w:sz="4" w:space="4" w:color="auto"/>
+          <w:bottom w:val="single" w:sz="4" w:space="1" w:color="auto"/>
+          <w:right w:val="single" w:sz="4" w:space="4" w:color="auto"/>
+        </w:pBdr>
+        <w:autoSpaceDE w:val="0"/>
+        <w:autoSpaceDN w:val="0"/>
+        <w:adjustRightInd w:val="0"/>
+        <w:spacing w:after="0" w:line="240" w:lineRule="auto"/>
+        <w:jc w:val="left"/>
+        <w:rPr>
+          <w:rFonts w:ascii="Menlo" w:hAnsi="Menlo" w:cs="Menlo"/>
+          <w:noProof w:val="0"/>
+          <w:sz w:val="15"/>
+          <w:szCs w:val="15"/>
+        </w:rPr>
+      </w:pPr>
+      <w:r>
+        <w:rPr>
+          <w:rFonts w:ascii="Menlo" w:hAnsi="Menlo" w:cs="Menlo"/>
+          <w:b/>
+          <w:bCs/>
+          <w:noProof w:val="0"/>
+          <w:color w:val="800000"/>
+          <w:sz w:val="15"/>
+          <w:szCs w:val="15"/>
+        </w:rPr>
+        <w:t>FROM</w:t>
+      </w:r>
+      <w:r>
+        <w:rPr>
+          <w:rFonts w:ascii="Menlo" w:hAnsi="Menlo" w:cs="Menlo"/>
+          <w:noProof w:val="0"/>
+          <w:color w:val="000000"/>
+          <w:sz w:val="15"/>
+          <w:szCs w:val="15"/>
+        </w:rPr>
+        <w:t xml:space="preserve"> </w:t>
+      </w:r>
+    </w:p>
+    <w:p>
+      <w:pPr>
+        <w:pBdr>
+          <w:top w:val="single" w:sz="4" w:space="1" w:color="auto"/>
+          <w:left w:val="single" w:sz="4" w:space="4" w:color="auto"/>
+          <w:bottom w:val="single" w:sz="4" w:space="1" w:color="auto"/>
+          <w:right w:val="single" w:sz="4" w:space="4" w:color="auto"/>
+        </w:pBdr>
+        <w:autoSpaceDE w:val="0"/>
+        <w:autoSpaceDN w:val="0"/>
+        <w:adjustRightInd w:val="0"/>
+        <w:spacing w:after="0" w:line="240" w:lineRule="auto"/>
+        <w:jc w:val="left"/>
+        <w:rPr>
+          <w:rFonts w:ascii="Menlo" w:hAnsi="Menlo" w:cs="Menlo"/>
+          <w:noProof w:val="0"/>
+          <w:sz w:val="15"/>
+          <w:szCs w:val="15"/>
+        </w:rPr>
+      </w:pPr>
+      <w:r>
+        <w:rPr>
+          <w:rFonts w:ascii="Menlo" w:hAnsi="Menlo" w:cs="Menlo"/>
+          <w:noProof w:val="0"/>
+          <w:color w:val="000000"/>
+          <w:sz w:val="15"/>
+          <w:szCs w:val="15"/>
+        </w:rPr>
+        <w:t xml:space="preserve">    VIAGEM</w:t>
+      </w:r>
+    </w:p>
+    <w:p>
+      <w:pPr>
+        <w:pBdr>
+          <w:top w:val="single" w:sz="4" w:space="1" w:color="auto"/>
+          <w:left w:val="single" w:sz="4" w:space="4" w:color="auto"/>
+          <w:bottom w:val="single" w:sz="4" w:space="1" w:color="auto"/>
+          <w:right w:val="single" w:sz="4" w:space="4" w:color="auto"/>
+        </w:pBdr>
+        <w:autoSpaceDE w:val="0"/>
+        <w:autoSpaceDN w:val="0"/>
+        <w:adjustRightInd w:val="0"/>
+        <w:spacing w:after="0" w:line="240" w:lineRule="auto"/>
+        <w:jc w:val="left"/>
+        <w:rPr>
+          <w:rFonts w:ascii="Menlo" w:hAnsi="Menlo" w:cs="Menlo"/>
+          <w:noProof w:val="0"/>
+          <w:sz w:val="15"/>
+          <w:szCs w:val="15"/>
+        </w:rPr>
+      </w:pPr>
+      <w:r>
+        <w:rPr>
+          <w:rFonts w:ascii="Menlo" w:hAnsi="Menlo" w:cs="Menlo"/>
+          <w:b/>
+          <w:bCs/>
+          <w:noProof w:val="0"/>
+          <w:color w:val="800000"/>
+          <w:sz w:val="15"/>
+          <w:szCs w:val="15"/>
+        </w:rPr>
+        <w:t>WHERE</w:t>
+      </w:r>
+    </w:p>
+    <w:p>
+      <w:pPr>
+        <w:pBdr>
+          <w:top w:val="single" w:sz="4" w:space="1" w:color="auto"/>
+          <w:left w:val="single" w:sz="4" w:space="4" w:color="auto"/>
+          <w:bottom w:val="single" w:sz="4" w:space="1" w:color="auto"/>
+          <w:right w:val="single" w:sz="4" w:space="4" w:color="auto"/>
+        </w:pBdr>
+        <w:autoSpaceDE w:val="0"/>
+        <w:autoSpaceDN w:val="0"/>
+        <w:adjustRightInd w:val="0"/>
+        <w:spacing w:after="0" w:line="240" w:lineRule="auto"/>
+        <w:jc w:val="left"/>
+        <w:rPr>
+          <w:rFonts w:ascii="Menlo" w:hAnsi="Menlo" w:cs="Menlo"/>
+          <w:noProof w:val="0"/>
+          <w:sz w:val="12"/>
+          <w:szCs w:val="12"/>
+        </w:rPr>
+      </w:pPr>
+      <w:r>
+        <w:rPr>
+          <w:rFonts w:ascii="Menlo" w:hAnsi="Menlo" w:cs="Menlo"/>
+          <w:noProof w:val="0"/>
+          <w:color w:val="000000"/>
+          <w:sz w:val="15"/>
+          <w:szCs w:val="15"/>
+        </w:rPr>
+        <w:t xml:space="preserve">    </w:t>
+      </w:r>
+      <w:proofErr w:type="spellStart"/>
+      <w:r>
+        <w:rPr>
+          <w:rFonts w:ascii="Menlo" w:hAnsi="Menlo" w:cs="Menlo"/>
+          <w:noProof w:val="0"/>
+          <w:color w:val="000000"/>
+          <w:sz w:val="15"/>
+          <w:szCs w:val="15"/>
+        </w:rPr>
+        <w:t>PemailUtilizador</w:t>
+      </w:r>
+      <w:proofErr w:type="spellEnd"/>
+      <w:r>
+        <w:rPr>
+          <w:rFonts w:ascii="Menlo" w:hAnsi="Menlo" w:cs="Menlo"/>
+          <w:noProof w:val="0"/>
+          <w:color w:val="000000"/>
+          <w:sz w:val="15"/>
+          <w:szCs w:val="15"/>
+        </w:rPr>
+        <w:t xml:space="preserve"> </w:t>
+      </w:r>
+      <w:proofErr w:type="gramStart"/>
+      <w:r>
+        <w:rPr>
+          <w:rFonts w:ascii="Menlo" w:hAnsi="Menlo" w:cs="Menlo"/>
+          <w:noProof w:val="0"/>
+          <w:color w:val="000000"/>
+          <w:sz w:val="15"/>
+          <w:szCs w:val="15"/>
+        </w:rPr>
+        <w:t xml:space="preserve">=  </w:t>
+      </w:r>
+      <w:r>
+        <w:rPr>
+          <w:rFonts w:ascii="Menlo" w:hAnsi="Menlo" w:cs="Menlo"/>
+          <w:noProof w:val="0"/>
+          <w:color w:val="008000"/>
+          <w:sz w:val="15"/>
+          <w:szCs w:val="15"/>
+        </w:rPr>
+        <w:t>'isel@email.com</w:t>
+      </w:r>
+      <w:proofErr w:type="gramEnd"/>
+      <w:r>
+        <w:rPr>
+          <w:rFonts w:ascii="Menlo" w:hAnsi="Menlo" w:cs="Menlo"/>
+          <w:noProof w:val="0"/>
+          <w:color w:val="008000"/>
+          <w:sz w:val="15"/>
+          <w:szCs w:val="15"/>
+        </w:rPr>
+        <w:t>'</w:t>
+      </w:r>
+      <w:r>
+        <w:rPr>
+          <w:rFonts w:ascii="Menlo" w:hAnsi="Menlo" w:cs="Menlo"/>
+          <w:noProof w:val="0"/>
+          <w:color w:val="FF0000"/>
+          <w:sz w:val="15"/>
+          <w:szCs w:val="15"/>
+        </w:rPr>
+        <w:t>;</w:t>
+      </w:r>
+      <w:r>
+        <w:rPr>
+          <w:rFonts w:ascii="Menlo" w:hAnsi="Menlo" w:cs="Menlo"/>
+          <w:noProof w:val="0"/>
+          <w:sz w:val="15"/>
+          <w:szCs w:val="15"/>
+        </w:rPr>
+        <w:t xml:space="preserve"> </w:t>
+      </w:r>
+      <w:r>
+        <w:rPr>
+          <w:rFonts w:ascii="Menlo" w:hAnsi="Menlo" w:cs="Menlo"/>
+          <w:noProof w:val="0"/>
+          <w:color w:val="808080"/>
+          <w:sz w:val="15"/>
+          <w:szCs w:val="15"/>
+        </w:rPr>
+        <w:t xml:space="preserve">--selecionar todos os </w:t>
+      </w:r>
+      <w:proofErr w:type="spellStart"/>
+      <w:r>
+        <w:rPr>
+          <w:rFonts w:ascii="Menlo" w:hAnsi="Menlo" w:cs="Menlo"/>
+          <w:noProof w:val="0"/>
+          <w:color w:val="808080"/>
+          <w:sz w:val="15"/>
+          <w:szCs w:val="15"/>
+        </w:rPr>
+        <w:t>tuplos</w:t>
+      </w:r>
+      <w:proofErr w:type="spellEnd"/>
+      <w:r>
+        <w:rPr>
+          <w:rFonts w:ascii="Menlo" w:hAnsi="Menlo" w:cs="Menlo"/>
+          <w:noProof w:val="0"/>
+          <w:color w:val="808080"/>
+          <w:sz w:val="15"/>
+          <w:szCs w:val="15"/>
+        </w:rPr>
+        <w:t xml:space="preserve"> de viagem cujo mail seja igual a</w:t>
+      </w:r>
+      <w:r>
+        <w:rPr>
+          <w:rFonts w:ascii="Menlo" w:hAnsi="Menlo" w:cs="Menlo"/>
+          <w:noProof w:val="0"/>
+          <w:color w:val="808080"/>
+          <w:sz w:val="12"/>
+          <w:szCs w:val="12"/>
+        </w:rPr>
+        <w:t xml:space="preserve"> 'isel@email.com'</w:t>
+      </w:r>
+    </w:p>
+    <w:p>
+      <w:pPr>
+        <w:pStyle w:val="Caption"/>
+      </w:pPr>
+      <w:bookmarkStart w:id="10" w:name="_Ref1380928"/>
+      <w:r>
+        <w:t xml:space="preserve"> </w:t>
+      </w:r>
+      <w:bookmarkStart w:id="11" w:name="_Ref1381318"/>
+      <w:bookmarkStart w:id="12" w:name="_Toc1381702"/>
+      <w:bookmarkStart w:id="13" w:name="_Toc1382121"/>
+      <w:r>
+        <w:t xml:space="preserve">Listagem </w:t>
+      </w:r>
+      <w:r>
+        <w:fldChar w:fldCharType="begin"/>
+      </w:r>
+      <w:r>
+        <w:instrText xml:space="preserve"> SEQ Listagem \* ARABIC </w:instrText>
+      </w:r>
+      <w:r>
+        <w:fldChar w:fldCharType="separate"/>
+      </w:r>
+      <w:r>
+        <w:t>2</w:t>
+      </w:r>
+      <w:r>
+        <w:fldChar w:fldCharType="end"/>
+      </w:r>
+      <w:bookmarkEnd w:id="11"/>
+      <w:r>
+        <w:t xml:space="preserve"> Seleccionar todos os tuplos de VIAGEM cujo email é igual a ‘isel@email.com’</w:t>
+      </w:r>
+      <w:bookmarkEnd w:id="10"/>
+      <w:bookmarkEnd w:id="12"/>
+      <w:bookmarkEnd w:id="13"/>
     </w:p>
     <w:p>
       <w:pPr>
@@ -2825,7 +3441,7 @@
           <w:b/>
           <w:lang w:val="en-US"/>
         </w:rPr>
-        <w:t>January</w:t>
+        <w:t>February</w:t>
       </w:r>
       <w:r>
         <w:rPr>
@@ -2853,15 +3469,31 @@
           <w:b/>
           <w:lang w:val="en-US"/>
         </w:rPr>
-        <w:t>2nd</w:t>
+        <w:t>2</w:t>
       </w:r>
       <w:r>
         <w:rPr>
           <w:b/>
+          <w:vertAlign w:val="superscript"/>
+          <w:lang w:val="en-US"/>
+        </w:rPr>
+        <w:t>nd</w:t>
+      </w:r>
+      <w:r>
+        <w:rPr>
+          <w:b/>
           <w:lang w:val="en-US"/>
         </w:rPr>
         <w:t xml:space="preserve"> version</w:t>
       </w:r>
+    </w:p>
+    <w:p>
+      <w:pPr>
+        <w:pStyle w:val="Texto"/>
+        <w:rPr>
+          <w:lang w:val="en-US"/>
+        </w:rPr>
+      </w:pPr>
     </w:p>
     <w:p>
       <w:pPr>
@@ -2875,7 +3507,7 @@
           <w:lang w:val="en-US"/>
         </w:rPr>
         <w:sectPr>
-          <w:footerReference w:type="default" r:id="rId16"/>
+          <w:footerReference w:type="default" r:id="rId17"/>
           <w:pgSz w:w="11906" w:h="16838"/>
           <w:pgMar w:top="1417" w:right="1701" w:bottom="1417" w:left="1701" w:header="708" w:footer="708" w:gutter="0"/>
           <w:pgNumType w:start="1"/>
@@ -2889,12 +3521,12 @@
         <w:pStyle w:val="Heading1"/>
         <w:divId w:val="1254779091"/>
       </w:pPr>
-      <w:bookmarkStart w:id="9" w:name="_Toc351197352"/>
+      <w:bookmarkStart w:id="14" w:name="_Toc351197352"/>
       <w:r>
         <w:lastRenderedPageBreak/>
         <w:t>Referências</w:t>
       </w:r>
-      <w:bookmarkEnd w:id="9"/>
+      <w:bookmarkEnd w:id="14"/>
     </w:p>
     <w:p>
       <w:pPr>
@@ -3349,6 +3981,81 @@
       <w:r>
         <w:continuationSeparator/>
       </w:r>
+    </w:p>
+  </w:footnote>
+  <w:footnote w:id="1">
+    <w:p>
+      <w:pPr>
+        <w:pStyle w:val="FootnoteText"/>
+        <w:rPr>
+          <w:sz w:val="15"/>
+          <w:szCs w:val="15"/>
+        </w:rPr>
+      </w:pPr>
+      <w:r>
+        <w:rPr>
+          <w:rStyle w:val="FootnoteReference"/>
+        </w:rPr>
+        <w:footnoteRef/>
+      </w:r>
+      <w:r>
+        <w:t xml:space="preserve"> </w:t>
+      </w:r>
+      <w:r>
+        <w:rPr>
+          <w:rStyle w:val="FootnoteReference"/>
+        </w:rPr>
+        <w:footnoteRef/>
+      </w:r>
+      <w:bookmarkStart w:id="2" w:name="_GoBack"/>
+      <w:bookmarkEnd w:id="2"/>
+      <w:r>
+        <w:t xml:space="preserve">Não esquecer de fazer uso de uma referência cruzada em </w:t>
+      </w:r>
+      <w:r>
+        <w:rPr>
+          <w:rFonts w:ascii="Courier" w:hAnsi="Courier"/>
+          <w:sz w:val="15"/>
+          <w:szCs w:val="15"/>
+        </w:rPr>
+        <w:t>Insert -&gt; Cross-</w:t>
+      </w:r>
+      <w:r>
+        <w:rPr>
+          <w:rFonts w:cstheme="minorHAnsi"/>
+          <w:sz w:val="15"/>
+          <w:szCs w:val="15"/>
+        </w:rPr>
+        <w:t>reference</w:t>
+      </w:r>
+      <w:r>
+        <w:rPr>
+          <w:rFonts w:cstheme="minorHAnsi"/>
+        </w:rPr>
+        <w:t xml:space="preserve"> </w:t>
+      </w:r>
+      <w:r>
+        <w:rPr>
+          <w:rFonts w:cstheme="minorHAnsi"/>
+        </w:rPr>
+        <w:t>e</w:t>
+      </w:r>
+      <w:r>
+        <w:t xml:space="preserve"> marcar </w:t>
+      </w:r>
+      <w:r>
+        <w:rPr>
+          <w:rFonts w:ascii="Courier" w:hAnsi="Courier"/>
+          <w:sz w:val="15"/>
+          <w:szCs w:val="15"/>
+        </w:rPr>
+        <w:t>“Insert as hyperlink”.</w:t>
+      </w:r>
+    </w:p>
+    <w:p>
+      <w:pPr>
+        <w:pStyle w:val="FootnoteText"/>
+      </w:pPr>
     </w:p>
   </w:footnote>
 </w:footnotes>
@@ -4182,10 +4889,6 @@
     <w:lsdException w:name="Book Title" w:uiPriority="33" w:qFormat="1"/>
     <w:lsdException w:name="Bibliography" w:semiHidden="1" w:uiPriority="37" w:unhideWhenUsed="1"/>
     <w:lsdException w:name="TOC Heading" w:semiHidden="1" w:uiPriority="39" w:unhideWhenUsed="1" w:qFormat="1"/>
-    <w:lsdException w:name="Grid Table Light" w:semiHidden="1" w:unhideWhenUsed="1"/>
-    <w:lsdException w:name="Grid Table 1 Light" w:semiHidden="1" w:unhideWhenUsed="1"/>
-    <w:lsdException w:name="Grid Table 2" w:semiHidden="1" w:unhideWhenUsed="1"/>
-    <w:lsdException w:name="Grid Table 3" w:semiHidden="1" w:unhideWhenUsed="1"/>
     <w:lsdException w:name="Grid Table 4" w:uiPriority="49"/>
     <w:lsdException w:name="Grid Table 5 Dark" w:uiPriority="50"/>
     <w:lsdException w:name="Grid Table 6 Colorful" w:uiPriority="51"/>
@@ -5277,7 +5980,7 @@
 </file>
 
 <file path=customXml/itemProps1.xml><?xml version="1.0" encoding="utf-8"?>
-<ds:datastoreItem xmlns:ds="http://schemas.openxmlformats.org/officeDocument/2006/customXml" ds:itemID="{8065046D-D40E-DF49-A4A6-FEE0C9125D5F}">
+<ds:datastoreItem xmlns:ds="http://schemas.openxmlformats.org/officeDocument/2006/customXml" ds:itemID="{DEE08440-63F1-674A-BAA8-0F17F57CBAAF}">
   <ds:schemaRefs>
     <ds:schemaRef ds:uri="http://schemas.openxmlformats.org/officeDocument/2006/bibliography"/>
   </ds:schemaRefs>

</xml_diff>

<commit_message>
add new features in word template; change geometry in latex template; update java code
</commit_message>
<xml_diff>
--- a/templateWord/template_relatorio.docx
+++ b/templateWord/template_relatorio.docx
@@ -1,6 +1,6 @@
 
 <file path=word/document.xml><?xml version="1.0" encoding="utf-8"?>
-<w:document xmlns:wpc="http://schemas.microsoft.com/office/word/2010/wordprocessingCanvas" xmlns:cx="http://schemas.microsoft.com/office/drawing/2014/chartex" xmlns:cx1="http://schemas.microsoft.com/office/drawing/2015/9/8/chartex" xmlns:cx2="http://schemas.microsoft.com/office/drawing/2015/10/21/chartex" xmlns:cx3="http://schemas.microsoft.com/office/drawing/2016/5/9/chartex" xmlns:cx4="http://schemas.microsoft.com/office/drawing/2016/5/10/chartex" xmlns:cx5="http://schemas.microsoft.com/office/drawing/2016/5/11/chartex" xmlns:cx6="http://schemas.microsoft.com/office/drawing/2016/5/12/chartex" xmlns:cx7="http://schemas.microsoft.com/office/drawing/2016/5/13/chartex" xmlns:cx8="http://schemas.microsoft.com/office/drawing/2016/5/14/chartex" xmlns:mc="http://schemas.openxmlformats.org/markup-compatibility/2006" xmlns:aink="http://schemas.microsoft.com/office/drawing/2016/ink" xmlns:am3d="http://schemas.microsoft.com/office/drawing/2017/model3d" xmlns:o="urn:schemas-microsoft-com:office:office" xmlns:r="http://schemas.openxmlformats.org/officeDocument/2006/relationships" xmlns:m="http://schemas.openxmlformats.org/officeDocument/2006/math" xmlns:v="urn:schemas-microsoft-com:vml" xmlns:wp14="http://schemas.microsoft.com/office/word/2010/wordprocessingDrawing" xmlns:wp="http://schemas.openxmlformats.org/drawingml/2006/wordprocessingDrawing" xmlns:w10="urn:schemas-microsoft-com:office:word" xmlns:w="http://schemas.openxmlformats.org/wordprocessingml/2006/main" xmlns:w14="http://schemas.microsoft.com/office/word/2010/wordml" xmlns:w15="http://schemas.microsoft.com/office/word/2012/wordml" xmlns:w16cid="http://schemas.microsoft.com/office/word/2016/wordml/cid" xmlns:w16se="http://schemas.microsoft.com/office/word/2015/wordml/symex" xmlns:wpg="http://schemas.microsoft.com/office/word/2010/wordprocessingGroup" xmlns:wpi="http://schemas.microsoft.com/office/word/2010/wordprocessingInk" xmlns:wne="http://schemas.microsoft.com/office/word/2006/wordml" xmlns:wps="http://schemas.microsoft.com/office/word/2010/wordprocessingShape" mc:Ignorable="w14 w15 w16se w16cid wp14">
+<w:document xmlns:wpc="http://schemas.microsoft.com/office/word/2010/wordprocessingCanvas" xmlns:cx="http://schemas.microsoft.com/office/drawing/2014/chartex" xmlns:cx1="http://schemas.microsoft.com/office/drawing/2015/9/8/chartex" xmlns:cx2="http://schemas.microsoft.com/office/drawing/2015/10/21/chartex" xmlns:cx3="http://schemas.microsoft.com/office/drawing/2016/5/9/chartex" xmlns:cx4="http://schemas.microsoft.com/office/drawing/2016/5/10/chartex" xmlns:cx5="http://schemas.microsoft.com/office/drawing/2016/5/11/chartex" xmlns:cx6="http://schemas.microsoft.com/office/drawing/2016/5/12/chartex" xmlns:cx7="http://schemas.microsoft.com/office/drawing/2016/5/13/chartex" xmlns:cx8="http://schemas.microsoft.com/office/drawing/2016/5/14/chartex" xmlns:mc="http://schemas.openxmlformats.org/markup-compatibility/2006" xmlns:aink="http://schemas.microsoft.com/office/drawing/2016/ink" xmlns:am3d="http://schemas.microsoft.com/office/drawing/2017/model3d" xmlns:o="urn:schemas-microsoft-com:office:office" xmlns:oel="http://schemas.microsoft.com/office/2019/extlst" xmlns:r="http://schemas.openxmlformats.org/officeDocument/2006/relationships" xmlns:m="http://schemas.openxmlformats.org/officeDocument/2006/math" xmlns:v="urn:schemas-microsoft-com:vml" xmlns:wp14="http://schemas.microsoft.com/office/word/2010/wordprocessingDrawing" xmlns:wp="http://schemas.openxmlformats.org/drawingml/2006/wordprocessingDrawing" xmlns:w10="urn:schemas-microsoft-com:office:word" xmlns:w="http://schemas.openxmlformats.org/wordprocessingml/2006/main" xmlns:w14="http://schemas.microsoft.com/office/word/2010/wordml" xmlns:w15="http://schemas.microsoft.com/office/word/2012/wordml" xmlns:w16cex="http://schemas.microsoft.com/office/word/2018/wordml/cex" xmlns:w16cid="http://schemas.microsoft.com/office/word/2016/wordml/cid" xmlns:w16="http://schemas.microsoft.com/office/word/2018/wordml" xmlns:w16sdtdh="http://schemas.microsoft.com/office/word/2020/wordml/sdtdatahash" xmlns:w16se="http://schemas.microsoft.com/office/word/2015/wordml/symex" xmlns:wpg="http://schemas.microsoft.com/office/word/2010/wordprocessingGroup" xmlns:wpi="http://schemas.microsoft.com/office/word/2010/wordprocessingInk" xmlns:wne="http://schemas.microsoft.com/office/word/2006/wordml" xmlns:wps="http://schemas.microsoft.com/office/word/2010/wordprocessingShape" mc:Ignorable="w14 w15 w16se w16cid w16 w16cex w16sdtdh wp14">
   <w:body>
     <w:p>
       <w:pPr>
@@ -78,7 +78,25 @@
           <w:sz w:val="32"/>
           <w:szCs w:val="32"/>
         </w:rPr>
-        <w:t>Área Departamental de Engenharia de Electrónica e Telecomunicações e de Computadores</w:t>
+        <w:t>Departament</w:t>
+      </w:r>
+      <w:r>
+        <w:rPr>
+          <w:rFonts w:asciiTheme="majorHAnsi" w:hAnsiTheme="majorHAnsi"/>
+          <w:b/>
+          <w:sz w:val="32"/>
+          <w:szCs w:val="32"/>
+        </w:rPr>
+        <w:t>o</w:t>
+      </w:r>
+      <w:r>
+        <w:rPr>
+          <w:rFonts w:asciiTheme="majorHAnsi" w:hAnsiTheme="majorHAnsi"/>
+          <w:b/>
+          <w:sz w:val="32"/>
+          <w:szCs w:val="32"/>
+        </w:rPr>
+        <w:t xml:space="preserve"> de Engenharia de Electrónica e Telecomunicações e de Computadores</w:t>
       </w:r>
     </w:p>
     <w:p>
@@ -355,7 +373,23 @@
           <w:sz w:val="30"/>
           <w:szCs w:val="30"/>
         </w:rPr>
-        <w:t>Relatório para a Unidade Curricular de Programação da Licenciatura em Engenharia Informática e de Computadores</w:t>
+        <w:t xml:space="preserve">Relatório para a Unidade Curricular de </w:t>
+      </w:r>
+      <w:r>
+        <w:rPr>
+          <w:rFonts w:asciiTheme="majorHAnsi" w:hAnsiTheme="majorHAnsi"/>
+          <w:sz w:val="30"/>
+          <w:szCs w:val="30"/>
+        </w:rPr>
+        <w:t>[UC Nome]</w:t>
+      </w:r>
+      <w:r>
+        <w:rPr>
+          <w:rFonts w:asciiTheme="majorHAnsi" w:hAnsiTheme="majorHAnsi"/>
+          <w:sz w:val="30"/>
+          <w:szCs w:val="30"/>
+        </w:rPr>
+        <w:t xml:space="preserve"> da Licenciatura em Engenharia Informática e de Computadores</w:t>
       </w:r>
     </w:p>
     <w:p>
@@ -878,7 +912,23 @@
           <w:sz w:val="28"/>
           <w:szCs w:val="28"/>
         </w:rPr>
-        <w:t xml:space="preserve"> não é oficial da ADEETC/ISEL.</w:t>
+        <w:t xml:space="preserve"> não é oficial d</w:t>
+      </w:r>
+      <w:r>
+        <w:rPr>
+          <w:b/>
+          <w:sz w:val="28"/>
+          <w:szCs w:val="28"/>
+        </w:rPr>
+        <w:t xml:space="preserve">o </w:t>
+      </w:r>
+      <w:r>
+        <w:rPr>
+          <w:b/>
+          <w:sz w:val="28"/>
+          <w:szCs w:val="28"/>
+        </w:rPr>
+        <w:t>DEETC/ISEL.</w:t>
       </w:r>
     </w:p>
     <w:p>
@@ -928,7 +978,23 @@
           <w:noProof w:val="0"/>
           <w:lang w:val="en-US"/>
         </w:rPr>
-        <w:t>The report must contain two versions of the abstract, one in the same language as the main text, another in a different language. The package assumes the two languages under consideration are always Portuguese and English.</w:t>
+        <w:t xml:space="preserve">The report must contain two versions of the abstract, one in the same language as the main text </w:t>
+      </w:r>
+      <w:r>
+        <w:rPr>
+          <w:rFonts w:ascii="Calibri" w:hAnsi="Calibri" w:cs="Times"/>
+          <w:noProof w:val="0"/>
+          <w:lang w:val="en-US"/>
+        </w:rPr>
+        <w:t xml:space="preserve">and </w:t>
+      </w:r>
+      <w:r>
+        <w:rPr>
+          <w:rFonts w:ascii="Calibri" w:hAnsi="Calibri" w:cs="Times"/>
+          <w:noProof w:val="0"/>
+          <w:lang w:val="en-US"/>
+        </w:rPr>
+        <w:t>another in a different language. The package assumes the two languages under consideration are always Portuguese and English.</w:t>
       </w:r>
     </w:p>
     <w:p>
@@ -966,7 +1032,7 @@
           <w:noProof w:val="0"/>
           <w:lang w:val="en-US"/>
         </w:rPr>
-        <w:t>stract will be in the same language as the main text, followed by the abstract in the other language, and then followed by the main text.</w:t>
+        <w:t>stract will be in the same language as the main text, followed by the abstract in the other language, and followed by the main text.</w:t>
       </w:r>
     </w:p>
     <w:p>
@@ -988,7 +1054,23 @@
           <w:noProof w:val="0"/>
           <w:lang w:val="en-US"/>
         </w:rPr>
-        <w:t>The abstract should not contain bibliography citations, tables, charts or diagrams. Abbreviations should be limited. Abbreviations that are defined in the abstract will need to be defined again at first use in the main text.</w:t>
+        <w:t xml:space="preserve">The abstract should </w:t>
+      </w:r>
+      <w:r>
+        <w:rPr>
+          <w:rFonts w:ascii="Calibri" w:hAnsi="Calibri" w:cs="Times"/>
+          <w:noProof w:val="0"/>
+          <w:lang w:val="en-US"/>
+        </w:rPr>
+        <w:t>be free of</w:t>
+      </w:r>
+      <w:r>
+        <w:rPr>
+          <w:rFonts w:ascii="Calibri" w:hAnsi="Calibri" w:cs="Times"/>
+          <w:noProof w:val="0"/>
+          <w:lang w:val="en-US"/>
+        </w:rPr>
+        <w:t xml:space="preserve"> bibliography citations, tables, charts or diagrams. Abbreviations should be limited. Abbreviations defined in the abstract will need to be defined again at first use in the main text.</w:t>
       </w:r>
     </w:p>
     <w:p>
@@ -1090,6 +1172,14 @@
           <w:noProof w:val="0"/>
           <w:lang w:val="en-US"/>
         </w:rPr>
+        <w:t>,</w:t>
+      </w:r>
+      <w:r>
+        <w:rPr>
+          <w:rFonts w:ascii="Calibri" w:hAnsi="Calibri" w:cs="Times"/>
+          <w:noProof w:val="0"/>
+          <w:lang w:val="en-US"/>
+        </w:rPr>
         <w:t xml:space="preserve"> etc.</w:t>
       </w:r>
     </w:p>
@@ -1112,7 +1202,7 @@
           <w:noProof w:val="0"/>
           <w:lang w:val="en-US"/>
         </w:rPr>
-        <w:t xml:space="preserve">The word limit should be observed, </w:t>
+        <w:t>The word limit should be observed</w:t>
       </w:r>
       <w:r>
         <w:rPr>
@@ -1120,7 +1210,7 @@
           <w:noProof w:val="0"/>
           <w:lang w:val="en-US"/>
         </w:rPr>
-        <w:t>150</w:t>
+        <w:t>; 150</w:t>
       </w:r>
       <w:r>
         <w:rPr>
@@ -2508,7 +2598,7 @@
                     </a:prstGeom>
                     <a:extLst>
                       <a:ext uri="{FAA26D3D-D897-4be2-8F04-BA451C77F1D7}">
-                        <ma14:placeholderFlag xmlns:ma14="http://schemas.microsoft.com/office/mac/drawingml/2011/main" xmlns:w="http://schemas.openxmlformats.org/wordprocessingml/2006/main" xmlns:w10="urn:schemas-microsoft-com:office:word" xmlns:v="urn:schemas-microsoft-com:vml" xmlns:o="urn:schemas-microsoft-com:office:office" xmlns:mv="urn:schemas-microsoft-com:mac:vml" xmlns:mo="http://schemas.microsoft.com/office/mac/office/2008/main" xmlns=""/>
+                        <ma14:placeholderFlag xmlns="" xmlns:mo="http://schemas.microsoft.com/office/mac/office/2008/main" xmlns:mv="urn:schemas-microsoft-com:mac:vml" xmlns:o="urn:schemas-microsoft-com:office:office" xmlns:v="urn:schemas-microsoft-com:vml" xmlns:w10="urn:schemas-microsoft-com:office:word" xmlns:w="http://schemas.openxmlformats.org/wordprocessingml/2006/main" xmlns:ma14="http://schemas.microsoft.com/office/mac/drawingml/2011/main"/>
                       </a:ext>
                     </a:extLst>
                   </pic:spPr>
@@ -2726,7 +2816,7 @@
                         </a:ln>
                         <a:extLst>
                           <a:ext uri="{909E8E84-426E-40dd-AFC4-6F175D3DCCD1}">
-                            <a14:hiddenFill xmlns="" xmlns:mo="http://schemas.microsoft.com/office/mac/office/2008/main" xmlns:mv="urn:schemas-microsoft-com:mac:vml" xmlns:o="urn:schemas-microsoft-com:office:office" xmlns:v="urn:schemas-microsoft-com:vml" xmlns:w10="urn:schemas-microsoft-com:office:word" xmlns:w="http://schemas.openxmlformats.org/wordprocessingml/2006/main" xmlns:a14="http://schemas.microsoft.com/office/drawing/2010/main">
+                            <a14:hiddenFill xmlns:a14="http://schemas.microsoft.com/office/drawing/2010/main" xmlns:w="http://schemas.openxmlformats.org/wordprocessingml/2006/main" xmlns:w10="urn:schemas-microsoft-com:office:word" xmlns:v="urn:schemas-microsoft-com:vml" xmlns:o="urn:schemas-microsoft-com:office:office" xmlns:mv="urn:schemas-microsoft-com:mac:vml" xmlns:mo="http://schemas.microsoft.com/office/mac/office/2008/main" xmlns="">
                               <a:solidFill>
                                 <a:srgbClr val="FFFFFF"/>
                               </a:solidFill>
@@ -2857,7 +2947,7 @@
                 <v:stroke joinstyle="miter"/>
                 <v:path gradientshapeok="t" o:connecttype="rect"/>
               </v:shapetype>
-              <v:shape id="Text Box 7" o:spid="_x0000_s1026" type="#_x0000_t202" style="width:425.7pt;height:138.15pt;visibility:visible;mso-wrap-style:none;mso-left-percent:-10001;mso-top-percent:-10001;mso-position-horizontal:absolute;mso-position-horizontal-relative:char;mso-position-vertical:absolute;mso-position-vertical-relative:line;mso-left-percent:-10001;mso-top-percent:-10001;v-text-anchor:top" o:gfxdata="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" filled="f" strokecolor="black [3213]" strokeweight=".5pt">
+              <v:shape id="Text Box 7" o:spid="_x0000_s1026" type="#_x0000_t202" style="width:425.7pt;height:138.15pt;visibility:visible;mso-wrap-style:none;mso-left-percent:-10001;mso-top-percent:-10001;mso-position-horizontal:absolute;mso-position-horizontal-relative:char;mso-position-vertical:absolute;mso-position-vertical-relative:line;mso-left-percent:-10001;mso-top-percent:-10001;v-text-anchor:top" o:gfxdata="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" filled="f" strokecolor="black [3213]" strokeweight=".5pt">
                 <v:textbox style="mso-fit-shape-to-text:t" inset=",7.2pt,,7.2pt">
                   <w:txbxContent>
                     <w:p>
@@ -3045,7 +3135,6 @@
       </w:r>
     </w:p>
     <w:p>
-      <w:bookmarkStart w:id="9" w:name="_GoBack"/>
       <w:r>
         <w:t xml:space="preserve">Para relatórios de </w:t>
       </w:r>
@@ -3073,7 +3162,17 @@
         </w:r>
       </w:hyperlink>
       <w:r>
-        <w:t>). Para colocar o código das interrogações, poderá simplesmente seleccionar o texto do Visual Studio ou DBeaver, copiar e inserir no word (copy-paste)</w:t>
+        <w:t>). Para colocar o código das interrogações, poderá simplesmente seleccionar o texto do Visual Studio ou DBeaver, copiar e inserir no word (</w:t>
+      </w:r>
+      <w:r>
+        <w:rPr>
+          <w:i/>
+          <w:iCs/>
+        </w:rPr>
+        <w:t>copy-paste</w:t>
+      </w:r>
+      <w:r>
+        <w:t>)</w:t>
       </w:r>
       <w:r>
         <w:tab/>
@@ -3098,7 +3197,6 @@
         <w:t xml:space="preserve">. </w:t>
       </w:r>
     </w:p>
-    <w:bookmarkEnd w:id="9"/>
     <w:p>
       <w:pPr>
         <w:pBdr>
@@ -3277,40 +3375,7 @@
           <w:sz w:val="15"/>
           <w:szCs w:val="15"/>
         </w:rPr>
-        <w:t xml:space="preserve">    </w:t>
-      </w:r>
-      <w:proofErr w:type="spellStart"/>
-      <w:r>
-        <w:rPr>
-          <w:rFonts w:ascii="Menlo" w:hAnsi="Menlo" w:cs="Menlo"/>
-          <w:noProof w:val="0"/>
-          <w:color w:val="000000"/>
-          <w:sz w:val="15"/>
-          <w:szCs w:val="15"/>
-        </w:rPr>
-        <w:t>PemailUtilizador</w:t>
-      </w:r>
-      <w:proofErr w:type="spellEnd"/>
-      <w:r>
-        <w:rPr>
-          <w:rFonts w:ascii="Menlo" w:hAnsi="Menlo" w:cs="Menlo"/>
-          <w:noProof w:val="0"/>
-          <w:color w:val="000000"/>
-          <w:sz w:val="15"/>
-          <w:szCs w:val="15"/>
-        </w:rPr>
-        <w:t xml:space="preserve"> </w:t>
-      </w:r>
-      <w:proofErr w:type="gramStart"/>
-      <w:r>
-        <w:rPr>
-          <w:rFonts w:ascii="Menlo" w:hAnsi="Menlo" w:cs="Menlo"/>
-          <w:noProof w:val="0"/>
-          <w:color w:val="000000"/>
-          <w:sz w:val="15"/>
-          <w:szCs w:val="15"/>
-        </w:rPr>
-        <w:t xml:space="preserve">=  </w:t>
+        <w:t xml:space="preserve">    PemailUtilizador =  </w:t>
       </w:r>
       <w:r>
         <w:rPr>
@@ -3320,18 +3385,7 @@
           <w:sz w:val="15"/>
           <w:szCs w:val="15"/>
         </w:rPr>
-        <w:t>'isel@email.com</w:t>
-      </w:r>
-      <w:proofErr w:type="gramEnd"/>
-      <w:r>
-        <w:rPr>
-          <w:rFonts w:ascii="Menlo" w:hAnsi="Menlo" w:cs="Menlo"/>
-          <w:noProof w:val="0"/>
-          <w:color w:val="008000"/>
-          <w:sz w:val="15"/>
-          <w:szCs w:val="15"/>
-        </w:rPr>
-        <w:t>'</w:t>
+        <w:t>'isel@email.com'</w:t>
       </w:r>
       <w:r>
         <w:rPr>
@@ -3360,29 +3414,7 @@
           <w:sz w:val="15"/>
           <w:szCs w:val="15"/>
         </w:rPr>
-        <w:t xml:space="preserve">--selecionar todos os </w:t>
-      </w:r>
-      <w:proofErr w:type="spellStart"/>
-      <w:r>
-        <w:rPr>
-          <w:rFonts w:ascii="Menlo" w:hAnsi="Menlo" w:cs="Menlo"/>
-          <w:noProof w:val="0"/>
-          <w:color w:val="808080"/>
-          <w:sz w:val="15"/>
-          <w:szCs w:val="15"/>
-        </w:rPr>
-        <w:t>tuplos</w:t>
-      </w:r>
-      <w:proofErr w:type="spellEnd"/>
-      <w:r>
-        <w:rPr>
-          <w:rFonts w:ascii="Menlo" w:hAnsi="Menlo" w:cs="Menlo"/>
-          <w:noProof w:val="0"/>
-          <w:color w:val="808080"/>
-          <w:sz w:val="15"/>
-          <w:szCs w:val="15"/>
-        </w:rPr>
-        <w:t xml:space="preserve"> de viagem cujo mail seja igual a</w:t>
+        <w:t>--selecionar todos os tuplos de viagem cujo mail seja igual a</w:t>
       </w:r>
       <w:r>
         <w:rPr>
@@ -3399,13 +3431,13 @@
       <w:pPr>
         <w:pStyle w:val="Caption"/>
       </w:pPr>
-      <w:bookmarkStart w:id="10" w:name="_Ref1380928"/>
+      <w:bookmarkStart w:id="9" w:name="_Ref1380928"/>
       <w:r>
         <w:t xml:space="preserve"> </w:t>
       </w:r>
-      <w:bookmarkStart w:id="11" w:name="_Ref1381318"/>
-      <w:bookmarkStart w:id="12" w:name="_Toc1381702"/>
-      <w:bookmarkStart w:id="13" w:name="_Toc1382121"/>
+      <w:bookmarkStart w:id="10" w:name="_Ref1381318"/>
+      <w:bookmarkStart w:id="11" w:name="_Toc1381702"/>
+      <w:bookmarkStart w:id="12" w:name="_Toc1382121"/>
       <w:r>
         <w:t xml:space="preserve">Listagem </w:t>
       </w:r>
@@ -3424,13 +3456,13 @@
       <w:r>
         <w:fldChar w:fldCharType="end"/>
       </w:r>
+      <w:bookmarkEnd w:id="10"/>
+      <w:r>
+        <w:t xml:space="preserve"> Seleccionar todos os tuplos de VIAGEM cujo email é igual a ‘isel@email.com’</w:t>
+      </w:r>
+      <w:bookmarkEnd w:id="9"/>
       <w:bookmarkEnd w:id="11"/>
-      <w:r>
-        <w:t xml:space="preserve"> Seleccionar todos os tuplos de VIAGEM cujo email é igual a ‘isel@email.com’</w:t>
-      </w:r>
-      <w:bookmarkEnd w:id="10"/>
       <w:bookmarkEnd w:id="12"/>
-      <w:bookmarkEnd w:id="13"/>
     </w:p>
     <w:p>
       <w:pPr>
@@ -3546,12 +3578,12 @@
         <w:pStyle w:val="Heading1"/>
         <w:divId w:val="1254779091"/>
       </w:pPr>
-      <w:bookmarkStart w:id="14" w:name="_Toc351197352"/>
+      <w:bookmarkStart w:id="13" w:name="_Toc351197352"/>
       <w:r>
         <w:lastRenderedPageBreak/>
         <w:t>Referências</w:t>
       </w:r>
-      <w:bookmarkEnd w:id="14"/>
+      <w:bookmarkEnd w:id="13"/>
     </w:p>
     <w:p>
       <w:pPr>
@@ -3630,7 +3662,7 @@
         <w:rPr>
           <w:lang w:val="en-US"/>
         </w:rPr>
-        <w:t xml:space="preserve">. Cambridge Univer- sity Press, 2016. </w:t>
+        <w:t xml:space="preserve">. Cambridge University Press, 2016. </w:t>
       </w:r>
     </w:p>
     <w:p>
@@ -3758,7 +3790,7 @@
 </file>
 
 <file path=word/endnotes.xml><?xml version="1.0" encoding="utf-8"?>
-<w:endnotes xmlns:wpc="http://schemas.microsoft.com/office/word/2010/wordprocessingCanvas" xmlns:cx="http://schemas.microsoft.com/office/drawing/2014/chartex" xmlns:cx1="http://schemas.microsoft.com/office/drawing/2015/9/8/chartex" xmlns:cx2="http://schemas.microsoft.com/office/drawing/2015/10/21/chartex" xmlns:cx3="http://schemas.microsoft.com/office/drawing/2016/5/9/chartex" xmlns:cx4="http://schemas.microsoft.com/office/drawing/2016/5/10/chartex" xmlns:cx5="http://schemas.microsoft.com/office/drawing/2016/5/11/chartex" xmlns:cx6="http://schemas.microsoft.com/office/drawing/2016/5/12/chartex" xmlns:cx7="http://schemas.microsoft.com/office/drawing/2016/5/13/chartex" xmlns:cx8="http://schemas.microsoft.com/office/drawing/2016/5/14/chartex" xmlns:mc="http://schemas.openxmlformats.org/markup-compatibility/2006" xmlns:aink="http://schemas.microsoft.com/office/drawing/2016/ink" xmlns:am3d="http://schemas.microsoft.com/office/drawing/2017/model3d" xmlns:o="urn:schemas-microsoft-com:office:office" xmlns:r="http://schemas.openxmlformats.org/officeDocument/2006/relationships" xmlns:m="http://schemas.openxmlformats.org/officeDocument/2006/math" xmlns:v="urn:schemas-microsoft-com:vml" xmlns:wp14="http://schemas.microsoft.com/office/word/2010/wordprocessingDrawing" xmlns:wp="http://schemas.openxmlformats.org/drawingml/2006/wordprocessingDrawing" xmlns:w10="urn:schemas-microsoft-com:office:word" xmlns:w="http://schemas.openxmlformats.org/wordprocessingml/2006/main" xmlns:w14="http://schemas.microsoft.com/office/word/2010/wordml" xmlns:w15="http://schemas.microsoft.com/office/word/2012/wordml" xmlns:w16cid="http://schemas.microsoft.com/office/word/2016/wordml/cid" xmlns:w16se="http://schemas.microsoft.com/office/word/2015/wordml/symex" xmlns:wpg="http://schemas.microsoft.com/office/word/2010/wordprocessingGroup" xmlns:wpi="http://schemas.microsoft.com/office/word/2010/wordprocessingInk" xmlns:wne="http://schemas.microsoft.com/office/word/2006/wordml" xmlns:wps="http://schemas.microsoft.com/office/word/2010/wordprocessingShape" mc:Ignorable="w14 w15 w16se w16cid wp14">
+<w:endnotes xmlns:wpc="http://schemas.microsoft.com/office/word/2010/wordprocessingCanvas" xmlns:cx="http://schemas.microsoft.com/office/drawing/2014/chartex" xmlns:cx1="http://schemas.microsoft.com/office/drawing/2015/9/8/chartex" xmlns:cx2="http://schemas.microsoft.com/office/drawing/2015/10/21/chartex" xmlns:cx3="http://schemas.microsoft.com/office/drawing/2016/5/9/chartex" xmlns:cx4="http://schemas.microsoft.com/office/drawing/2016/5/10/chartex" xmlns:cx5="http://schemas.microsoft.com/office/drawing/2016/5/11/chartex" xmlns:cx6="http://schemas.microsoft.com/office/drawing/2016/5/12/chartex" xmlns:cx7="http://schemas.microsoft.com/office/drawing/2016/5/13/chartex" xmlns:cx8="http://schemas.microsoft.com/office/drawing/2016/5/14/chartex" xmlns:mc="http://schemas.openxmlformats.org/markup-compatibility/2006" xmlns:aink="http://schemas.microsoft.com/office/drawing/2016/ink" xmlns:am3d="http://schemas.microsoft.com/office/drawing/2017/model3d" xmlns:o="urn:schemas-microsoft-com:office:office" xmlns:oel="http://schemas.microsoft.com/office/2019/extlst" xmlns:r="http://schemas.openxmlformats.org/officeDocument/2006/relationships" xmlns:m="http://schemas.openxmlformats.org/officeDocument/2006/math" xmlns:v="urn:schemas-microsoft-com:vml" xmlns:wp14="http://schemas.microsoft.com/office/word/2010/wordprocessingDrawing" xmlns:wp="http://schemas.openxmlformats.org/drawingml/2006/wordprocessingDrawing" xmlns:w10="urn:schemas-microsoft-com:office:word" xmlns:w="http://schemas.openxmlformats.org/wordprocessingml/2006/main" xmlns:w14="http://schemas.microsoft.com/office/word/2010/wordml" xmlns:w15="http://schemas.microsoft.com/office/word/2012/wordml" xmlns:w16cex="http://schemas.microsoft.com/office/word/2018/wordml/cex" xmlns:w16cid="http://schemas.microsoft.com/office/word/2016/wordml/cid" xmlns:w16="http://schemas.microsoft.com/office/word/2018/wordml" xmlns:w16sdtdh="http://schemas.microsoft.com/office/word/2020/wordml/sdtdatahash" xmlns:w16se="http://schemas.microsoft.com/office/word/2015/wordml/symex" xmlns:wpg="http://schemas.microsoft.com/office/word/2010/wordprocessingGroup" xmlns:wpi="http://schemas.microsoft.com/office/word/2010/wordprocessingInk" xmlns:wne="http://schemas.microsoft.com/office/word/2006/wordml" xmlns:wps="http://schemas.microsoft.com/office/word/2010/wordprocessingShape" mc:Ignorable="w14 w15 w16se w16cid w16 w16cex w16sdtdh wp14">
   <w:endnote w:type="separator" w:id="-1">
     <w:p>
       <w:pPr>
@@ -3783,7 +3815,7 @@
 </file>
 
 <file path=word/footer1.xml><?xml version="1.0" encoding="utf-8"?>
-<w:ftr xmlns:wpc="http://schemas.microsoft.com/office/word/2010/wordprocessingCanvas" xmlns:cx="http://schemas.microsoft.com/office/drawing/2014/chartex" xmlns:cx1="http://schemas.microsoft.com/office/drawing/2015/9/8/chartex" xmlns:cx2="http://schemas.microsoft.com/office/drawing/2015/10/21/chartex" xmlns:cx3="http://schemas.microsoft.com/office/drawing/2016/5/9/chartex" xmlns:cx4="http://schemas.microsoft.com/office/drawing/2016/5/10/chartex" xmlns:cx5="http://schemas.microsoft.com/office/drawing/2016/5/11/chartex" xmlns:cx6="http://schemas.microsoft.com/office/drawing/2016/5/12/chartex" xmlns:cx7="http://schemas.microsoft.com/office/drawing/2016/5/13/chartex" xmlns:cx8="http://schemas.microsoft.com/office/drawing/2016/5/14/chartex" xmlns:mc="http://schemas.openxmlformats.org/markup-compatibility/2006" xmlns:aink="http://schemas.microsoft.com/office/drawing/2016/ink" xmlns:am3d="http://schemas.microsoft.com/office/drawing/2017/model3d" xmlns:o="urn:schemas-microsoft-com:office:office" xmlns:r="http://schemas.openxmlformats.org/officeDocument/2006/relationships" xmlns:m="http://schemas.openxmlformats.org/officeDocument/2006/math" xmlns:v="urn:schemas-microsoft-com:vml" xmlns:wp14="http://schemas.microsoft.com/office/word/2010/wordprocessingDrawing" xmlns:wp="http://schemas.openxmlformats.org/drawingml/2006/wordprocessingDrawing" xmlns:w10="urn:schemas-microsoft-com:office:word" xmlns:w="http://schemas.openxmlformats.org/wordprocessingml/2006/main" xmlns:w14="http://schemas.microsoft.com/office/word/2010/wordml" xmlns:w15="http://schemas.microsoft.com/office/word/2012/wordml" xmlns:w16cid="http://schemas.microsoft.com/office/word/2016/wordml/cid" xmlns:w16se="http://schemas.microsoft.com/office/word/2015/wordml/symex" xmlns:wpg="http://schemas.microsoft.com/office/word/2010/wordprocessingGroup" xmlns:wpi="http://schemas.microsoft.com/office/word/2010/wordprocessingInk" xmlns:wne="http://schemas.microsoft.com/office/word/2006/wordml" xmlns:wps="http://schemas.microsoft.com/office/word/2010/wordprocessingShape" mc:Ignorable="w14 w15 w16se w16cid wp14">
+<w:ftr xmlns:wpc="http://schemas.microsoft.com/office/word/2010/wordprocessingCanvas" xmlns:cx="http://schemas.microsoft.com/office/drawing/2014/chartex" xmlns:cx1="http://schemas.microsoft.com/office/drawing/2015/9/8/chartex" xmlns:cx2="http://schemas.microsoft.com/office/drawing/2015/10/21/chartex" xmlns:cx3="http://schemas.microsoft.com/office/drawing/2016/5/9/chartex" xmlns:cx4="http://schemas.microsoft.com/office/drawing/2016/5/10/chartex" xmlns:cx5="http://schemas.microsoft.com/office/drawing/2016/5/11/chartex" xmlns:cx6="http://schemas.microsoft.com/office/drawing/2016/5/12/chartex" xmlns:cx7="http://schemas.microsoft.com/office/drawing/2016/5/13/chartex" xmlns:cx8="http://schemas.microsoft.com/office/drawing/2016/5/14/chartex" xmlns:mc="http://schemas.openxmlformats.org/markup-compatibility/2006" xmlns:aink="http://schemas.microsoft.com/office/drawing/2016/ink" xmlns:am3d="http://schemas.microsoft.com/office/drawing/2017/model3d" xmlns:o="urn:schemas-microsoft-com:office:office" xmlns:oel="http://schemas.microsoft.com/office/2019/extlst" xmlns:r="http://schemas.openxmlformats.org/officeDocument/2006/relationships" xmlns:m="http://schemas.openxmlformats.org/officeDocument/2006/math" xmlns:v="urn:schemas-microsoft-com:vml" xmlns:wp14="http://schemas.microsoft.com/office/word/2010/wordprocessingDrawing" xmlns:wp="http://schemas.openxmlformats.org/drawingml/2006/wordprocessingDrawing" xmlns:w10="urn:schemas-microsoft-com:office:word" xmlns:w="http://schemas.openxmlformats.org/wordprocessingml/2006/main" xmlns:w14="http://schemas.microsoft.com/office/word/2010/wordml" xmlns:w15="http://schemas.microsoft.com/office/word/2012/wordml" xmlns:w16cex="http://schemas.microsoft.com/office/word/2018/wordml/cex" xmlns:w16cid="http://schemas.microsoft.com/office/word/2016/wordml/cid" xmlns:w16="http://schemas.microsoft.com/office/word/2018/wordml" xmlns:w16sdtdh="http://schemas.microsoft.com/office/word/2020/wordml/sdtdatahash" xmlns:w16se="http://schemas.microsoft.com/office/word/2015/wordml/symex" xmlns:wpg="http://schemas.microsoft.com/office/word/2010/wordprocessingGroup" xmlns:wpi="http://schemas.microsoft.com/office/word/2010/wordprocessingInk" xmlns:wne="http://schemas.microsoft.com/office/word/2006/wordml" xmlns:wps="http://schemas.microsoft.com/office/word/2010/wordprocessingShape" mc:Ignorable="w14 w15 w16se w16cid w16 w16cex w16sdtdh wp14">
   <w:p>
     <w:pPr>
       <w:pStyle w:val="Footer"/>
@@ -3821,7 +3853,7 @@
 </file>
 
 <file path=word/footer2.xml><?xml version="1.0" encoding="utf-8"?>
-<w:ftr xmlns:wpc="http://schemas.microsoft.com/office/word/2010/wordprocessingCanvas" xmlns:cx="http://schemas.microsoft.com/office/drawing/2014/chartex" xmlns:cx1="http://schemas.microsoft.com/office/drawing/2015/9/8/chartex" xmlns:cx2="http://schemas.microsoft.com/office/drawing/2015/10/21/chartex" xmlns:cx3="http://schemas.microsoft.com/office/drawing/2016/5/9/chartex" xmlns:cx4="http://schemas.microsoft.com/office/drawing/2016/5/10/chartex" xmlns:cx5="http://schemas.microsoft.com/office/drawing/2016/5/11/chartex" xmlns:cx6="http://schemas.microsoft.com/office/drawing/2016/5/12/chartex" xmlns:cx7="http://schemas.microsoft.com/office/drawing/2016/5/13/chartex" xmlns:cx8="http://schemas.microsoft.com/office/drawing/2016/5/14/chartex" xmlns:mc="http://schemas.openxmlformats.org/markup-compatibility/2006" xmlns:aink="http://schemas.microsoft.com/office/drawing/2016/ink" xmlns:am3d="http://schemas.microsoft.com/office/drawing/2017/model3d" xmlns:o="urn:schemas-microsoft-com:office:office" xmlns:r="http://schemas.openxmlformats.org/officeDocument/2006/relationships" xmlns:m="http://schemas.openxmlformats.org/officeDocument/2006/math" xmlns:v="urn:schemas-microsoft-com:vml" xmlns:wp14="http://schemas.microsoft.com/office/word/2010/wordprocessingDrawing" xmlns:wp="http://schemas.openxmlformats.org/drawingml/2006/wordprocessingDrawing" xmlns:w10="urn:schemas-microsoft-com:office:word" xmlns:w="http://schemas.openxmlformats.org/wordprocessingml/2006/main" xmlns:w14="http://schemas.microsoft.com/office/word/2010/wordml" xmlns:w15="http://schemas.microsoft.com/office/word/2012/wordml" xmlns:w16cid="http://schemas.microsoft.com/office/word/2016/wordml/cid" xmlns:w16se="http://schemas.microsoft.com/office/word/2015/wordml/symex" xmlns:wpg="http://schemas.microsoft.com/office/word/2010/wordprocessingGroup" xmlns:wpi="http://schemas.microsoft.com/office/word/2010/wordprocessingInk" xmlns:wne="http://schemas.microsoft.com/office/word/2006/wordml" xmlns:wps="http://schemas.microsoft.com/office/word/2010/wordprocessingShape" mc:Ignorable="w14 w15 w16se w16cid wp14">
+<w:ftr xmlns:wpc="http://schemas.microsoft.com/office/word/2010/wordprocessingCanvas" xmlns:cx="http://schemas.microsoft.com/office/drawing/2014/chartex" xmlns:cx1="http://schemas.microsoft.com/office/drawing/2015/9/8/chartex" xmlns:cx2="http://schemas.microsoft.com/office/drawing/2015/10/21/chartex" xmlns:cx3="http://schemas.microsoft.com/office/drawing/2016/5/9/chartex" xmlns:cx4="http://schemas.microsoft.com/office/drawing/2016/5/10/chartex" xmlns:cx5="http://schemas.microsoft.com/office/drawing/2016/5/11/chartex" xmlns:cx6="http://schemas.microsoft.com/office/drawing/2016/5/12/chartex" xmlns:cx7="http://schemas.microsoft.com/office/drawing/2016/5/13/chartex" xmlns:cx8="http://schemas.microsoft.com/office/drawing/2016/5/14/chartex" xmlns:mc="http://schemas.openxmlformats.org/markup-compatibility/2006" xmlns:aink="http://schemas.microsoft.com/office/drawing/2016/ink" xmlns:am3d="http://schemas.microsoft.com/office/drawing/2017/model3d" xmlns:o="urn:schemas-microsoft-com:office:office" xmlns:oel="http://schemas.microsoft.com/office/2019/extlst" xmlns:r="http://schemas.openxmlformats.org/officeDocument/2006/relationships" xmlns:m="http://schemas.openxmlformats.org/officeDocument/2006/math" xmlns:v="urn:schemas-microsoft-com:vml" xmlns:wp14="http://schemas.microsoft.com/office/word/2010/wordprocessingDrawing" xmlns:wp="http://schemas.openxmlformats.org/drawingml/2006/wordprocessingDrawing" xmlns:w10="urn:schemas-microsoft-com:office:word" xmlns:w="http://schemas.openxmlformats.org/wordprocessingml/2006/main" xmlns:w14="http://schemas.microsoft.com/office/word/2010/wordml" xmlns:w15="http://schemas.microsoft.com/office/word/2012/wordml" xmlns:w16cex="http://schemas.microsoft.com/office/word/2018/wordml/cex" xmlns:w16cid="http://schemas.microsoft.com/office/word/2016/wordml/cid" xmlns:w16="http://schemas.microsoft.com/office/word/2018/wordml" xmlns:w16sdtdh="http://schemas.microsoft.com/office/word/2020/wordml/sdtdatahash" xmlns:w16se="http://schemas.microsoft.com/office/word/2015/wordml/symex" xmlns:wpg="http://schemas.microsoft.com/office/word/2010/wordprocessingGroup" xmlns:wpi="http://schemas.microsoft.com/office/word/2010/wordprocessingInk" xmlns:wne="http://schemas.microsoft.com/office/word/2006/wordml" xmlns:wps="http://schemas.microsoft.com/office/word/2010/wordprocessingShape" mc:Ignorable="w14 w15 w16se w16cid w16 w16cex w16sdtdh wp14">
   <w:p>
     <w:pPr>
       <w:pStyle w:val="Footer"/>
@@ -3832,7 +3864,7 @@
 </file>
 
 <file path=word/footer3.xml><?xml version="1.0" encoding="utf-8"?>
-<w:ftr xmlns:wpc="http://schemas.microsoft.com/office/word/2010/wordprocessingCanvas" xmlns:cx="http://schemas.microsoft.com/office/drawing/2014/chartex" xmlns:cx1="http://schemas.microsoft.com/office/drawing/2015/9/8/chartex" xmlns:cx2="http://schemas.microsoft.com/office/drawing/2015/10/21/chartex" xmlns:cx3="http://schemas.microsoft.com/office/drawing/2016/5/9/chartex" xmlns:cx4="http://schemas.microsoft.com/office/drawing/2016/5/10/chartex" xmlns:cx5="http://schemas.microsoft.com/office/drawing/2016/5/11/chartex" xmlns:cx6="http://schemas.microsoft.com/office/drawing/2016/5/12/chartex" xmlns:cx7="http://schemas.microsoft.com/office/drawing/2016/5/13/chartex" xmlns:cx8="http://schemas.microsoft.com/office/drawing/2016/5/14/chartex" xmlns:mc="http://schemas.openxmlformats.org/markup-compatibility/2006" xmlns:aink="http://schemas.microsoft.com/office/drawing/2016/ink" xmlns:am3d="http://schemas.microsoft.com/office/drawing/2017/model3d" xmlns:o="urn:schemas-microsoft-com:office:office" xmlns:r="http://schemas.openxmlformats.org/officeDocument/2006/relationships" xmlns:m="http://schemas.openxmlformats.org/officeDocument/2006/math" xmlns:v="urn:schemas-microsoft-com:vml" xmlns:wp14="http://schemas.microsoft.com/office/word/2010/wordprocessingDrawing" xmlns:wp="http://schemas.openxmlformats.org/drawingml/2006/wordprocessingDrawing" xmlns:w10="urn:schemas-microsoft-com:office:word" xmlns:w="http://schemas.openxmlformats.org/wordprocessingml/2006/main" xmlns:w14="http://schemas.microsoft.com/office/word/2010/wordml" xmlns:w15="http://schemas.microsoft.com/office/word/2012/wordml" xmlns:w16cid="http://schemas.microsoft.com/office/word/2016/wordml/cid" xmlns:w16se="http://schemas.microsoft.com/office/word/2015/wordml/symex" xmlns:wpg="http://schemas.microsoft.com/office/word/2010/wordprocessingGroup" xmlns:wpi="http://schemas.microsoft.com/office/word/2010/wordprocessingInk" xmlns:wne="http://schemas.microsoft.com/office/word/2006/wordml" xmlns:wps="http://schemas.microsoft.com/office/word/2010/wordprocessingShape" mc:Ignorable="w14 w15 w16se w16cid wp14">
+<w:ftr xmlns:wpc="http://schemas.microsoft.com/office/word/2010/wordprocessingCanvas" xmlns:cx="http://schemas.microsoft.com/office/drawing/2014/chartex" xmlns:cx1="http://schemas.microsoft.com/office/drawing/2015/9/8/chartex" xmlns:cx2="http://schemas.microsoft.com/office/drawing/2015/10/21/chartex" xmlns:cx3="http://schemas.microsoft.com/office/drawing/2016/5/9/chartex" xmlns:cx4="http://schemas.microsoft.com/office/drawing/2016/5/10/chartex" xmlns:cx5="http://schemas.microsoft.com/office/drawing/2016/5/11/chartex" xmlns:cx6="http://schemas.microsoft.com/office/drawing/2016/5/12/chartex" xmlns:cx7="http://schemas.microsoft.com/office/drawing/2016/5/13/chartex" xmlns:cx8="http://schemas.microsoft.com/office/drawing/2016/5/14/chartex" xmlns:mc="http://schemas.openxmlformats.org/markup-compatibility/2006" xmlns:aink="http://schemas.microsoft.com/office/drawing/2016/ink" xmlns:am3d="http://schemas.microsoft.com/office/drawing/2017/model3d" xmlns:o="urn:schemas-microsoft-com:office:office" xmlns:oel="http://schemas.microsoft.com/office/2019/extlst" xmlns:r="http://schemas.openxmlformats.org/officeDocument/2006/relationships" xmlns:m="http://schemas.openxmlformats.org/officeDocument/2006/math" xmlns:v="urn:schemas-microsoft-com:vml" xmlns:wp14="http://schemas.microsoft.com/office/word/2010/wordprocessingDrawing" xmlns:wp="http://schemas.openxmlformats.org/drawingml/2006/wordprocessingDrawing" xmlns:w10="urn:schemas-microsoft-com:office:word" xmlns:w="http://schemas.openxmlformats.org/wordprocessingml/2006/main" xmlns:w14="http://schemas.microsoft.com/office/word/2010/wordml" xmlns:w15="http://schemas.microsoft.com/office/word/2012/wordml" xmlns:w16cex="http://schemas.microsoft.com/office/word/2018/wordml/cex" xmlns:w16cid="http://schemas.microsoft.com/office/word/2016/wordml/cid" xmlns:w16="http://schemas.microsoft.com/office/word/2018/wordml" xmlns:w16sdtdh="http://schemas.microsoft.com/office/word/2020/wordml/sdtdatahash" xmlns:w16se="http://schemas.microsoft.com/office/word/2015/wordml/symex" xmlns:wpg="http://schemas.microsoft.com/office/word/2010/wordprocessingGroup" xmlns:wpi="http://schemas.microsoft.com/office/word/2010/wordprocessingInk" xmlns:wne="http://schemas.microsoft.com/office/word/2006/wordml" xmlns:wps="http://schemas.microsoft.com/office/word/2010/wordprocessingShape" mc:Ignorable="w14 w15 w16se w16cid w16 w16cex w16sdtdh wp14">
   <w:sdt>
     <w:sdtPr>
       <w:rPr>
@@ -3845,7 +3877,6 @@
         <w:docPartUnique/>
       </w:docPartObj>
     </w:sdtPr>
-    <w:sdtEndPr/>
     <w:sdtContent>
       <w:p>
         <w:pPr>
@@ -3911,7 +3942,7 @@
 </file>
 
 <file path=word/footer4.xml><?xml version="1.0" encoding="utf-8"?>
-<w:ftr xmlns:wpc="http://schemas.microsoft.com/office/word/2010/wordprocessingCanvas" xmlns:cx="http://schemas.microsoft.com/office/drawing/2014/chartex" xmlns:cx1="http://schemas.microsoft.com/office/drawing/2015/9/8/chartex" xmlns:cx2="http://schemas.microsoft.com/office/drawing/2015/10/21/chartex" xmlns:cx3="http://schemas.microsoft.com/office/drawing/2016/5/9/chartex" xmlns:cx4="http://schemas.microsoft.com/office/drawing/2016/5/10/chartex" xmlns:cx5="http://schemas.microsoft.com/office/drawing/2016/5/11/chartex" xmlns:cx6="http://schemas.microsoft.com/office/drawing/2016/5/12/chartex" xmlns:cx7="http://schemas.microsoft.com/office/drawing/2016/5/13/chartex" xmlns:cx8="http://schemas.microsoft.com/office/drawing/2016/5/14/chartex" xmlns:mc="http://schemas.openxmlformats.org/markup-compatibility/2006" xmlns:aink="http://schemas.microsoft.com/office/drawing/2016/ink" xmlns:am3d="http://schemas.microsoft.com/office/drawing/2017/model3d" xmlns:o="urn:schemas-microsoft-com:office:office" xmlns:r="http://schemas.openxmlformats.org/officeDocument/2006/relationships" xmlns:m="http://schemas.openxmlformats.org/officeDocument/2006/math" xmlns:v="urn:schemas-microsoft-com:vml" xmlns:wp14="http://schemas.microsoft.com/office/word/2010/wordprocessingDrawing" xmlns:wp="http://schemas.openxmlformats.org/drawingml/2006/wordprocessingDrawing" xmlns:w10="urn:schemas-microsoft-com:office:word" xmlns:w="http://schemas.openxmlformats.org/wordprocessingml/2006/main" xmlns:w14="http://schemas.microsoft.com/office/word/2010/wordml" xmlns:w15="http://schemas.microsoft.com/office/word/2012/wordml" xmlns:w16cid="http://schemas.microsoft.com/office/word/2016/wordml/cid" xmlns:w16se="http://schemas.microsoft.com/office/word/2015/wordml/symex" xmlns:wpg="http://schemas.microsoft.com/office/word/2010/wordprocessingGroup" xmlns:wpi="http://schemas.microsoft.com/office/word/2010/wordprocessingInk" xmlns:wne="http://schemas.microsoft.com/office/word/2006/wordml" xmlns:wps="http://schemas.microsoft.com/office/word/2010/wordprocessingShape" mc:Ignorable="w14 w15 w16se w16cid wp14">
+<w:ftr xmlns:wpc="http://schemas.microsoft.com/office/word/2010/wordprocessingCanvas" xmlns:cx="http://schemas.microsoft.com/office/drawing/2014/chartex" xmlns:cx1="http://schemas.microsoft.com/office/drawing/2015/9/8/chartex" xmlns:cx2="http://schemas.microsoft.com/office/drawing/2015/10/21/chartex" xmlns:cx3="http://schemas.microsoft.com/office/drawing/2016/5/9/chartex" xmlns:cx4="http://schemas.microsoft.com/office/drawing/2016/5/10/chartex" xmlns:cx5="http://schemas.microsoft.com/office/drawing/2016/5/11/chartex" xmlns:cx6="http://schemas.microsoft.com/office/drawing/2016/5/12/chartex" xmlns:cx7="http://schemas.microsoft.com/office/drawing/2016/5/13/chartex" xmlns:cx8="http://schemas.microsoft.com/office/drawing/2016/5/14/chartex" xmlns:mc="http://schemas.openxmlformats.org/markup-compatibility/2006" xmlns:aink="http://schemas.microsoft.com/office/drawing/2016/ink" xmlns:am3d="http://schemas.microsoft.com/office/drawing/2017/model3d" xmlns:o="urn:schemas-microsoft-com:office:office" xmlns:oel="http://schemas.microsoft.com/office/2019/extlst" xmlns:r="http://schemas.openxmlformats.org/officeDocument/2006/relationships" xmlns:m="http://schemas.openxmlformats.org/officeDocument/2006/math" xmlns:v="urn:schemas-microsoft-com:vml" xmlns:wp14="http://schemas.microsoft.com/office/word/2010/wordprocessingDrawing" xmlns:wp="http://schemas.openxmlformats.org/drawingml/2006/wordprocessingDrawing" xmlns:w10="urn:schemas-microsoft-com:office:word" xmlns:w="http://schemas.openxmlformats.org/wordprocessingml/2006/main" xmlns:w14="http://schemas.microsoft.com/office/word/2010/wordml" xmlns:w15="http://schemas.microsoft.com/office/word/2012/wordml" xmlns:w16cex="http://schemas.microsoft.com/office/word/2018/wordml/cex" xmlns:w16cid="http://schemas.microsoft.com/office/word/2016/wordml/cid" xmlns:w16="http://schemas.microsoft.com/office/word/2018/wordml" xmlns:w16sdtdh="http://schemas.microsoft.com/office/word/2020/wordml/sdtdatahash" xmlns:w16se="http://schemas.microsoft.com/office/word/2015/wordml/symex" xmlns:wpg="http://schemas.microsoft.com/office/word/2010/wordprocessingGroup" xmlns:wpi="http://schemas.microsoft.com/office/word/2010/wordprocessingInk" xmlns:wne="http://schemas.microsoft.com/office/word/2006/wordml" xmlns:wps="http://schemas.microsoft.com/office/word/2010/wordprocessingShape" mc:Ignorable="w14 w15 w16se w16cid w16 w16cex w16sdtdh wp14">
   <w:p>
     <w:pPr>
       <w:pStyle w:val="Footer"/>
@@ -3921,7 +3952,7 @@
 </file>
 
 <file path=word/footer5.xml><?xml version="1.0" encoding="utf-8"?>
-<w:ftr xmlns:wpc="http://schemas.microsoft.com/office/word/2010/wordprocessingCanvas" xmlns:cx="http://schemas.microsoft.com/office/drawing/2014/chartex" xmlns:cx1="http://schemas.microsoft.com/office/drawing/2015/9/8/chartex" xmlns:cx2="http://schemas.microsoft.com/office/drawing/2015/10/21/chartex" xmlns:cx3="http://schemas.microsoft.com/office/drawing/2016/5/9/chartex" xmlns:cx4="http://schemas.microsoft.com/office/drawing/2016/5/10/chartex" xmlns:cx5="http://schemas.microsoft.com/office/drawing/2016/5/11/chartex" xmlns:cx6="http://schemas.microsoft.com/office/drawing/2016/5/12/chartex" xmlns:cx7="http://schemas.microsoft.com/office/drawing/2016/5/13/chartex" xmlns:cx8="http://schemas.microsoft.com/office/drawing/2016/5/14/chartex" xmlns:mc="http://schemas.openxmlformats.org/markup-compatibility/2006" xmlns:aink="http://schemas.microsoft.com/office/drawing/2016/ink" xmlns:am3d="http://schemas.microsoft.com/office/drawing/2017/model3d" xmlns:o="urn:schemas-microsoft-com:office:office" xmlns:r="http://schemas.openxmlformats.org/officeDocument/2006/relationships" xmlns:m="http://schemas.openxmlformats.org/officeDocument/2006/math" xmlns:v="urn:schemas-microsoft-com:vml" xmlns:wp14="http://schemas.microsoft.com/office/word/2010/wordprocessingDrawing" xmlns:wp="http://schemas.openxmlformats.org/drawingml/2006/wordprocessingDrawing" xmlns:w10="urn:schemas-microsoft-com:office:word" xmlns:w="http://schemas.openxmlformats.org/wordprocessingml/2006/main" xmlns:w14="http://schemas.microsoft.com/office/word/2010/wordml" xmlns:w15="http://schemas.microsoft.com/office/word/2012/wordml" xmlns:w16cid="http://schemas.microsoft.com/office/word/2016/wordml/cid" xmlns:w16se="http://schemas.microsoft.com/office/word/2015/wordml/symex" xmlns:wpg="http://schemas.microsoft.com/office/word/2010/wordprocessingGroup" xmlns:wpi="http://schemas.microsoft.com/office/word/2010/wordprocessingInk" xmlns:wne="http://schemas.microsoft.com/office/word/2006/wordml" xmlns:wps="http://schemas.microsoft.com/office/word/2010/wordprocessingShape" mc:Ignorable="w14 w15 w16se w16cid wp14">
+<w:ftr xmlns:wpc="http://schemas.microsoft.com/office/word/2010/wordprocessingCanvas" xmlns:cx="http://schemas.microsoft.com/office/drawing/2014/chartex" xmlns:cx1="http://schemas.microsoft.com/office/drawing/2015/9/8/chartex" xmlns:cx2="http://schemas.microsoft.com/office/drawing/2015/10/21/chartex" xmlns:cx3="http://schemas.microsoft.com/office/drawing/2016/5/9/chartex" xmlns:cx4="http://schemas.microsoft.com/office/drawing/2016/5/10/chartex" xmlns:cx5="http://schemas.microsoft.com/office/drawing/2016/5/11/chartex" xmlns:cx6="http://schemas.microsoft.com/office/drawing/2016/5/12/chartex" xmlns:cx7="http://schemas.microsoft.com/office/drawing/2016/5/13/chartex" xmlns:cx8="http://schemas.microsoft.com/office/drawing/2016/5/14/chartex" xmlns:mc="http://schemas.openxmlformats.org/markup-compatibility/2006" xmlns:aink="http://schemas.microsoft.com/office/drawing/2016/ink" xmlns:am3d="http://schemas.microsoft.com/office/drawing/2017/model3d" xmlns:o="urn:schemas-microsoft-com:office:office" xmlns:oel="http://schemas.microsoft.com/office/2019/extlst" xmlns:r="http://schemas.openxmlformats.org/officeDocument/2006/relationships" xmlns:m="http://schemas.openxmlformats.org/officeDocument/2006/math" xmlns:v="urn:schemas-microsoft-com:vml" xmlns:wp14="http://schemas.microsoft.com/office/word/2010/wordprocessingDrawing" xmlns:wp="http://schemas.openxmlformats.org/drawingml/2006/wordprocessingDrawing" xmlns:w10="urn:schemas-microsoft-com:office:word" xmlns:w="http://schemas.openxmlformats.org/wordprocessingml/2006/main" xmlns:w14="http://schemas.microsoft.com/office/word/2010/wordml" xmlns:w15="http://schemas.microsoft.com/office/word/2012/wordml" xmlns:w16cex="http://schemas.microsoft.com/office/word/2018/wordml/cex" xmlns:w16cid="http://schemas.microsoft.com/office/word/2016/wordml/cid" xmlns:w16="http://schemas.microsoft.com/office/word/2018/wordml" xmlns:w16sdtdh="http://schemas.microsoft.com/office/word/2020/wordml/sdtdatahash" xmlns:w16se="http://schemas.microsoft.com/office/word/2015/wordml/symex" xmlns:wpg="http://schemas.microsoft.com/office/word/2010/wordprocessingGroup" xmlns:wpi="http://schemas.microsoft.com/office/word/2010/wordprocessingInk" xmlns:wne="http://schemas.microsoft.com/office/word/2006/wordml" xmlns:wps="http://schemas.microsoft.com/office/word/2010/wordprocessingShape" mc:Ignorable="w14 w15 w16se w16cid w16 w16cex w16sdtdh wp14">
   <w:p>
     <w:pPr>
       <w:pStyle w:val="Footer"/>
@@ -3987,7 +4018,7 @@
 </file>
 
 <file path=word/footnotes.xml><?xml version="1.0" encoding="utf-8"?>
-<w:footnotes xmlns:wpc="http://schemas.microsoft.com/office/word/2010/wordprocessingCanvas" xmlns:cx="http://schemas.microsoft.com/office/drawing/2014/chartex" xmlns:cx1="http://schemas.microsoft.com/office/drawing/2015/9/8/chartex" xmlns:cx2="http://schemas.microsoft.com/office/drawing/2015/10/21/chartex" xmlns:cx3="http://schemas.microsoft.com/office/drawing/2016/5/9/chartex" xmlns:cx4="http://schemas.microsoft.com/office/drawing/2016/5/10/chartex" xmlns:cx5="http://schemas.microsoft.com/office/drawing/2016/5/11/chartex" xmlns:cx6="http://schemas.microsoft.com/office/drawing/2016/5/12/chartex" xmlns:cx7="http://schemas.microsoft.com/office/drawing/2016/5/13/chartex" xmlns:cx8="http://schemas.microsoft.com/office/drawing/2016/5/14/chartex" xmlns:mc="http://schemas.openxmlformats.org/markup-compatibility/2006" xmlns:aink="http://schemas.microsoft.com/office/drawing/2016/ink" xmlns:am3d="http://schemas.microsoft.com/office/drawing/2017/model3d" xmlns:o="urn:schemas-microsoft-com:office:office" xmlns:r="http://schemas.openxmlformats.org/officeDocument/2006/relationships" xmlns:m="http://schemas.openxmlformats.org/officeDocument/2006/math" xmlns:v="urn:schemas-microsoft-com:vml" xmlns:wp14="http://schemas.microsoft.com/office/word/2010/wordprocessingDrawing" xmlns:wp="http://schemas.openxmlformats.org/drawingml/2006/wordprocessingDrawing" xmlns:w10="urn:schemas-microsoft-com:office:word" xmlns:w="http://schemas.openxmlformats.org/wordprocessingml/2006/main" xmlns:w14="http://schemas.microsoft.com/office/word/2010/wordml" xmlns:w15="http://schemas.microsoft.com/office/word/2012/wordml" xmlns:w16cid="http://schemas.microsoft.com/office/word/2016/wordml/cid" xmlns:w16se="http://schemas.microsoft.com/office/word/2015/wordml/symex" xmlns:wpg="http://schemas.microsoft.com/office/word/2010/wordprocessingGroup" xmlns:wpi="http://schemas.microsoft.com/office/word/2010/wordprocessingInk" xmlns:wne="http://schemas.microsoft.com/office/word/2006/wordml" xmlns:wps="http://schemas.microsoft.com/office/word/2010/wordprocessingShape" mc:Ignorable="w14 w15 w16se w16cid wp14">
+<w:footnotes xmlns:wpc="http://schemas.microsoft.com/office/word/2010/wordprocessingCanvas" xmlns:cx="http://schemas.microsoft.com/office/drawing/2014/chartex" xmlns:cx1="http://schemas.microsoft.com/office/drawing/2015/9/8/chartex" xmlns:cx2="http://schemas.microsoft.com/office/drawing/2015/10/21/chartex" xmlns:cx3="http://schemas.microsoft.com/office/drawing/2016/5/9/chartex" xmlns:cx4="http://schemas.microsoft.com/office/drawing/2016/5/10/chartex" xmlns:cx5="http://schemas.microsoft.com/office/drawing/2016/5/11/chartex" xmlns:cx6="http://schemas.microsoft.com/office/drawing/2016/5/12/chartex" xmlns:cx7="http://schemas.microsoft.com/office/drawing/2016/5/13/chartex" xmlns:cx8="http://schemas.microsoft.com/office/drawing/2016/5/14/chartex" xmlns:mc="http://schemas.openxmlformats.org/markup-compatibility/2006" xmlns:aink="http://schemas.microsoft.com/office/drawing/2016/ink" xmlns:am3d="http://schemas.microsoft.com/office/drawing/2017/model3d" xmlns:o="urn:schemas-microsoft-com:office:office" xmlns:oel="http://schemas.microsoft.com/office/2019/extlst" xmlns:r="http://schemas.openxmlformats.org/officeDocument/2006/relationships" xmlns:m="http://schemas.openxmlformats.org/officeDocument/2006/math" xmlns:v="urn:schemas-microsoft-com:vml" xmlns:wp14="http://schemas.microsoft.com/office/word/2010/wordprocessingDrawing" xmlns:wp="http://schemas.openxmlformats.org/drawingml/2006/wordprocessingDrawing" xmlns:w10="urn:schemas-microsoft-com:office:word" xmlns:w="http://schemas.openxmlformats.org/wordprocessingml/2006/main" xmlns:w14="http://schemas.microsoft.com/office/word/2010/wordml" xmlns:w15="http://schemas.microsoft.com/office/word/2012/wordml" xmlns:w16cex="http://schemas.microsoft.com/office/word/2018/wordml/cex" xmlns:w16cid="http://schemas.microsoft.com/office/word/2016/wordml/cid" xmlns:w16="http://schemas.microsoft.com/office/word/2018/wordml" xmlns:w16sdtdh="http://schemas.microsoft.com/office/word/2020/wordml/sdtdatahash" xmlns:w16se="http://schemas.microsoft.com/office/word/2015/wordml/symex" xmlns:wpg="http://schemas.microsoft.com/office/word/2010/wordprocessingGroup" xmlns:wpi="http://schemas.microsoft.com/office/word/2010/wordprocessingInk" xmlns:wne="http://schemas.microsoft.com/office/word/2006/wordml" xmlns:wps="http://schemas.microsoft.com/office/word/2010/wordprocessingShape" mc:Ignorable="w14 w15 w16se w16cid w16 w16cex w16sdtdh wp14">
   <w:footnote w:type="separator" w:id="-1">
     <w:p>
       <w:pPr>
@@ -4085,7 +4116,7 @@
 </file>
 
 <file path=word/header1.xml><?xml version="1.0" encoding="utf-8"?>
-<w:hdr xmlns:wpc="http://schemas.microsoft.com/office/word/2010/wordprocessingCanvas" xmlns:cx="http://schemas.microsoft.com/office/drawing/2014/chartex" xmlns:cx1="http://schemas.microsoft.com/office/drawing/2015/9/8/chartex" xmlns:cx2="http://schemas.microsoft.com/office/drawing/2015/10/21/chartex" xmlns:cx3="http://schemas.microsoft.com/office/drawing/2016/5/9/chartex" xmlns:cx4="http://schemas.microsoft.com/office/drawing/2016/5/10/chartex" xmlns:cx5="http://schemas.microsoft.com/office/drawing/2016/5/11/chartex" xmlns:cx6="http://schemas.microsoft.com/office/drawing/2016/5/12/chartex" xmlns:cx7="http://schemas.microsoft.com/office/drawing/2016/5/13/chartex" xmlns:cx8="http://schemas.microsoft.com/office/drawing/2016/5/14/chartex" xmlns:mc="http://schemas.openxmlformats.org/markup-compatibility/2006" xmlns:aink="http://schemas.microsoft.com/office/drawing/2016/ink" xmlns:am3d="http://schemas.microsoft.com/office/drawing/2017/model3d" xmlns:o="urn:schemas-microsoft-com:office:office" xmlns:r="http://schemas.openxmlformats.org/officeDocument/2006/relationships" xmlns:m="http://schemas.openxmlformats.org/officeDocument/2006/math" xmlns:v="urn:schemas-microsoft-com:vml" xmlns:wp14="http://schemas.microsoft.com/office/word/2010/wordprocessingDrawing" xmlns:wp="http://schemas.openxmlformats.org/drawingml/2006/wordprocessingDrawing" xmlns:w10="urn:schemas-microsoft-com:office:word" xmlns:w="http://schemas.openxmlformats.org/wordprocessingml/2006/main" xmlns:w14="http://schemas.microsoft.com/office/word/2010/wordml" xmlns:w15="http://schemas.microsoft.com/office/word/2012/wordml" xmlns:w16cid="http://schemas.microsoft.com/office/word/2016/wordml/cid" xmlns:w16se="http://schemas.microsoft.com/office/word/2015/wordml/symex" xmlns:wpg="http://schemas.microsoft.com/office/word/2010/wordprocessingGroup" xmlns:wpi="http://schemas.microsoft.com/office/word/2010/wordprocessingInk" xmlns:wne="http://schemas.microsoft.com/office/word/2006/wordml" xmlns:wps="http://schemas.microsoft.com/office/word/2010/wordprocessingShape" mc:Ignorable="w14 w15 w16se w16cid wp14">
+<w:hdr xmlns:wpc="http://schemas.microsoft.com/office/word/2010/wordprocessingCanvas" xmlns:cx="http://schemas.microsoft.com/office/drawing/2014/chartex" xmlns:cx1="http://schemas.microsoft.com/office/drawing/2015/9/8/chartex" xmlns:cx2="http://schemas.microsoft.com/office/drawing/2015/10/21/chartex" xmlns:cx3="http://schemas.microsoft.com/office/drawing/2016/5/9/chartex" xmlns:cx4="http://schemas.microsoft.com/office/drawing/2016/5/10/chartex" xmlns:cx5="http://schemas.microsoft.com/office/drawing/2016/5/11/chartex" xmlns:cx6="http://schemas.microsoft.com/office/drawing/2016/5/12/chartex" xmlns:cx7="http://schemas.microsoft.com/office/drawing/2016/5/13/chartex" xmlns:cx8="http://schemas.microsoft.com/office/drawing/2016/5/14/chartex" xmlns:mc="http://schemas.openxmlformats.org/markup-compatibility/2006" xmlns:aink="http://schemas.microsoft.com/office/drawing/2016/ink" xmlns:am3d="http://schemas.microsoft.com/office/drawing/2017/model3d" xmlns:o="urn:schemas-microsoft-com:office:office" xmlns:oel="http://schemas.microsoft.com/office/2019/extlst" xmlns:r="http://schemas.openxmlformats.org/officeDocument/2006/relationships" xmlns:m="http://schemas.openxmlformats.org/officeDocument/2006/math" xmlns:v="urn:schemas-microsoft-com:vml" xmlns:wp14="http://schemas.microsoft.com/office/word/2010/wordprocessingDrawing" xmlns:wp="http://schemas.openxmlformats.org/drawingml/2006/wordprocessingDrawing" xmlns:w10="urn:schemas-microsoft-com:office:word" xmlns:w="http://schemas.openxmlformats.org/wordprocessingml/2006/main" xmlns:w14="http://schemas.microsoft.com/office/word/2010/wordml" xmlns:w15="http://schemas.microsoft.com/office/word/2012/wordml" xmlns:w16cex="http://schemas.microsoft.com/office/word/2018/wordml/cex" xmlns:w16cid="http://schemas.microsoft.com/office/word/2016/wordml/cid" xmlns:w16="http://schemas.microsoft.com/office/word/2018/wordml" xmlns:w16sdtdh="http://schemas.microsoft.com/office/word/2020/wordml/sdtdatahash" xmlns:w16se="http://schemas.microsoft.com/office/word/2015/wordml/symex" xmlns:wpg="http://schemas.microsoft.com/office/word/2010/wordprocessingGroup" xmlns:wpi="http://schemas.microsoft.com/office/word/2010/wordprocessingInk" xmlns:wne="http://schemas.microsoft.com/office/word/2006/wordml" xmlns:wps="http://schemas.microsoft.com/office/word/2010/wordprocessingShape" mc:Ignorable="w14 w15 w16se w16cid w16 w16cex w16sdtdh wp14">
   <w:p>
     <w:pPr>
       <w:pStyle w:val="Header"/>
@@ -4095,7 +4126,7 @@
 </file>
 
 <file path=word/numbering.xml><?xml version="1.0" encoding="utf-8"?>
-<w:numbering xmlns:wpc="http://schemas.microsoft.com/office/word/2010/wordprocessingCanvas" xmlns:cx="http://schemas.microsoft.com/office/drawing/2014/chartex" xmlns:cx1="http://schemas.microsoft.com/office/drawing/2015/9/8/chartex" xmlns:cx2="http://schemas.microsoft.com/office/drawing/2015/10/21/chartex" xmlns:cx3="http://schemas.microsoft.com/office/drawing/2016/5/9/chartex" xmlns:cx4="http://schemas.microsoft.com/office/drawing/2016/5/10/chartex" xmlns:cx5="http://schemas.microsoft.com/office/drawing/2016/5/11/chartex" xmlns:cx6="http://schemas.microsoft.com/office/drawing/2016/5/12/chartex" xmlns:cx7="http://schemas.microsoft.com/office/drawing/2016/5/13/chartex" xmlns:cx8="http://schemas.microsoft.com/office/drawing/2016/5/14/chartex" xmlns:mc="http://schemas.openxmlformats.org/markup-compatibility/2006" xmlns:aink="http://schemas.microsoft.com/office/drawing/2016/ink" xmlns:am3d="http://schemas.microsoft.com/office/drawing/2017/model3d" xmlns:o="urn:schemas-microsoft-com:office:office" xmlns:r="http://schemas.openxmlformats.org/officeDocument/2006/relationships" xmlns:m="http://schemas.openxmlformats.org/officeDocument/2006/math" xmlns:v="urn:schemas-microsoft-com:vml" xmlns:wp14="http://schemas.microsoft.com/office/word/2010/wordprocessingDrawing" xmlns:wp="http://schemas.openxmlformats.org/drawingml/2006/wordprocessingDrawing" xmlns:w10="urn:schemas-microsoft-com:office:word" xmlns:w="http://schemas.openxmlformats.org/wordprocessingml/2006/main" xmlns:w14="http://schemas.microsoft.com/office/word/2010/wordml" xmlns:w15="http://schemas.microsoft.com/office/word/2012/wordml" xmlns:w16cid="http://schemas.microsoft.com/office/word/2016/wordml/cid" xmlns:w16se="http://schemas.microsoft.com/office/word/2015/wordml/symex" xmlns:wpg="http://schemas.microsoft.com/office/word/2010/wordprocessingGroup" xmlns:wpi="http://schemas.microsoft.com/office/word/2010/wordprocessingInk" xmlns:wne="http://schemas.microsoft.com/office/word/2006/wordml" xmlns:wps="http://schemas.microsoft.com/office/word/2010/wordprocessingShape" mc:Ignorable="w14 w15 w16se w16cid wp14">
+<w:numbering xmlns:wpc="http://schemas.microsoft.com/office/word/2010/wordprocessingCanvas" xmlns:cx="http://schemas.microsoft.com/office/drawing/2014/chartex" xmlns:cx1="http://schemas.microsoft.com/office/drawing/2015/9/8/chartex" xmlns:cx2="http://schemas.microsoft.com/office/drawing/2015/10/21/chartex" xmlns:cx3="http://schemas.microsoft.com/office/drawing/2016/5/9/chartex" xmlns:cx4="http://schemas.microsoft.com/office/drawing/2016/5/10/chartex" xmlns:cx5="http://schemas.microsoft.com/office/drawing/2016/5/11/chartex" xmlns:cx6="http://schemas.microsoft.com/office/drawing/2016/5/12/chartex" xmlns:cx7="http://schemas.microsoft.com/office/drawing/2016/5/13/chartex" xmlns:cx8="http://schemas.microsoft.com/office/drawing/2016/5/14/chartex" xmlns:mc="http://schemas.openxmlformats.org/markup-compatibility/2006" xmlns:aink="http://schemas.microsoft.com/office/drawing/2016/ink" xmlns:am3d="http://schemas.microsoft.com/office/drawing/2017/model3d" xmlns:o="urn:schemas-microsoft-com:office:office" xmlns:oel="http://schemas.microsoft.com/office/2019/extlst" xmlns:r="http://schemas.openxmlformats.org/officeDocument/2006/relationships" xmlns:m="http://schemas.openxmlformats.org/officeDocument/2006/math" xmlns:v="urn:schemas-microsoft-com:vml" xmlns:wp14="http://schemas.microsoft.com/office/word/2010/wordprocessingDrawing" xmlns:wp="http://schemas.openxmlformats.org/drawingml/2006/wordprocessingDrawing" xmlns:w10="urn:schemas-microsoft-com:office:word" xmlns:w="http://schemas.openxmlformats.org/wordprocessingml/2006/main" xmlns:w14="http://schemas.microsoft.com/office/word/2010/wordml" xmlns:w15="http://schemas.microsoft.com/office/word/2012/wordml" xmlns:w16cex="http://schemas.microsoft.com/office/word/2018/wordml/cex" xmlns:w16cid="http://schemas.microsoft.com/office/word/2016/wordml/cid" xmlns:w16="http://schemas.microsoft.com/office/word/2018/wordml" xmlns:w16sdtdh="http://schemas.microsoft.com/office/word/2020/wordml/sdtdatahash" xmlns:w16se="http://schemas.microsoft.com/office/word/2015/wordml/symex" xmlns:wpg="http://schemas.microsoft.com/office/word/2010/wordprocessingGroup" xmlns:wpi="http://schemas.microsoft.com/office/word/2010/wordprocessingInk" xmlns:wne="http://schemas.microsoft.com/office/word/2006/wordml" xmlns:wps="http://schemas.microsoft.com/office/word/2010/wordprocessingShape" mc:Ignorable="w14 w15 w16se w16cid w16 w16cex w16sdtdh wp14">
   <w:abstractNum w:abstractNumId="0" w15:restartNumberingAfterBreak="0">
     <w:nsid w:val="00000001"/>
     <w:multiLevelType w:val="hybridMultilevel"/>
@@ -4603,32 +4634,32 @@
       </w:pPr>
     </w:lvl>
   </w:abstractNum>
-  <w:num w:numId="1">
+  <w:num w:numId="1" w16cid:durableId="1998460646">
     <w:abstractNumId w:val="3"/>
   </w:num>
-  <w:num w:numId="2">
+  <w:num w:numId="2" w16cid:durableId="1676346547">
     <w:abstractNumId w:val="0"/>
   </w:num>
-  <w:num w:numId="3">
+  <w:num w:numId="3" w16cid:durableId="570577889">
     <w:abstractNumId w:val="6"/>
   </w:num>
-  <w:num w:numId="4">
+  <w:num w:numId="4" w16cid:durableId="72900811">
     <w:abstractNumId w:val="1"/>
   </w:num>
-  <w:num w:numId="5">
+  <w:num w:numId="5" w16cid:durableId="1802457629">
     <w:abstractNumId w:val="2"/>
   </w:num>
-  <w:num w:numId="6">
+  <w:num w:numId="6" w16cid:durableId="1002245607">
     <w:abstractNumId w:val="4"/>
   </w:num>
-  <w:num w:numId="7">
+  <w:num w:numId="7" w16cid:durableId="1336152887">
     <w:abstractNumId w:val="5"/>
   </w:num>
 </w:numbering>
 </file>
 
 <file path=word/styles.xml><?xml version="1.0" encoding="utf-8"?>
-<w:styles xmlns:mc="http://schemas.openxmlformats.org/markup-compatibility/2006" xmlns:r="http://schemas.openxmlformats.org/officeDocument/2006/relationships" xmlns:w="http://schemas.openxmlformats.org/wordprocessingml/2006/main" xmlns:w14="http://schemas.microsoft.com/office/word/2010/wordml" xmlns:w15="http://schemas.microsoft.com/office/word/2012/wordml" xmlns:w16cid="http://schemas.microsoft.com/office/word/2016/wordml/cid" xmlns:w16se="http://schemas.microsoft.com/office/word/2015/wordml/symex" mc:Ignorable="w14 w15 w16se w16cid">
+<w:styles xmlns:mc="http://schemas.openxmlformats.org/markup-compatibility/2006" xmlns:r="http://schemas.openxmlformats.org/officeDocument/2006/relationships" xmlns:w="http://schemas.openxmlformats.org/wordprocessingml/2006/main" xmlns:w14="http://schemas.microsoft.com/office/word/2010/wordml" xmlns:w15="http://schemas.microsoft.com/office/word/2012/wordml" xmlns:w16cex="http://schemas.microsoft.com/office/word/2018/wordml/cex" xmlns:w16cid="http://schemas.microsoft.com/office/word/2016/wordml/cid" xmlns:w16="http://schemas.microsoft.com/office/word/2018/wordml" xmlns:w16sdtdh="http://schemas.microsoft.com/office/word/2020/wordml/sdtdatahash" xmlns:w16se="http://schemas.microsoft.com/office/word/2015/wordml/symex" mc:Ignorable="w14 w15 w16se w16cid w16 w16cex w16sdtdh">
   <w:docDefaults>
     <w:rPrDefault>
       <w:rPr>
@@ -4644,7 +4675,7 @@
       </w:pPr>
     </w:pPrDefault>
   </w:docDefaults>
-  <w:latentStyles w:defLockedState="0" w:defUIPriority="99" w:defSemiHidden="0" w:defUnhideWhenUsed="0" w:defQFormat="0" w:count="375">
+  <w:latentStyles w:defLockedState="0" w:defUIPriority="99" w:defSemiHidden="0" w:defUnhideWhenUsed="0" w:defQFormat="0" w:count="376">
     <w:lsdException w:name="Normal" w:uiPriority="0" w:qFormat="1"/>
     <w:lsdException w:name="heading 1" w:uiPriority="9" w:qFormat="1"/>
     <w:lsdException w:name="heading 2" w:semiHidden="1" w:uiPriority="9" w:unhideWhenUsed="1" w:qFormat="1"/>
@@ -5011,6 +5042,7 @@
     <w:lsdException w:name="Smart Hyperlink" w:semiHidden="1" w:unhideWhenUsed="1"/>
     <w:lsdException w:name="Hashtag" w:semiHidden="1" w:unhideWhenUsed="1"/>
     <w:lsdException w:name="Unresolved Mention" w:semiHidden="1" w:unhideWhenUsed="1"/>
+    <w:lsdException w:name="Smart Link" w:semiHidden="1" w:unhideWhenUsed="1"/>
   </w:latentStyles>
   <w:style w:type="paragraph" w:default="1" w:styleId="Normal">
     <w:name w:val="Normal"/>

</xml_diff>